<commit_message>
Add the apidocs to the system and others introduction.
</commit_message>
<xml_diff>
--- a/通用流量系统设计说明文档.docx
+++ b/通用流量系统设计说明文档.docx
@@ -98,14 +98,22 @@
       <w:r>
         <w:rPr>
           <w:rFonts w:hint="eastAsia"/>
+          <w:color w:val="FF0000"/>
         </w:rPr>
         <w:t>根文件夹</w:t>
       </w:r>
       <w:r>
         <w:rPr>
           <w:rFonts w:hint="eastAsia"/>
-        </w:rPr>
-        <w:t>名称即为产品名，</w:t>
+          <w:color w:val="FF0000"/>
+        </w:rPr>
+        <w:t>名称即为产品名</w:t>
+      </w:r>
+      <w:r>
+        <w:rPr>
+          <w:rFonts w:hint="eastAsia"/>
+        </w:rPr>
+        <w:t>，</w:t>
       </w:r>
       <w:r>
         <w:rPr>
@@ -1654,7 +1662,6 @@
         <w:pStyle w:val="a5"/>
         <w:ind w:left="1134" w:firstLineChars="0" w:firstLine="0"/>
         <w:rPr>
-          <w:rFonts w:hint="eastAsia"/>
           <w:color w:val="0070C0"/>
           <w:kern w:val="0"/>
           <w:szCs w:val="21"/>
@@ -4071,6 +4078,1365 @@
           <w:szCs w:val="21"/>
         </w:rPr>
         <w:t>示例对象；</w:t>
+      </w:r>
+    </w:p>
+    <w:p>
+      <w:pPr>
+        <w:pStyle w:val="2"/>
+        <w:numPr>
+          <w:ilvl w:val="0"/>
+          <w:numId w:val="2"/>
+        </w:numPr>
+      </w:pPr>
+      <w:r>
+        <w:rPr>
+          <w:rFonts w:hint="eastAsia"/>
+        </w:rPr>
+        <w:t>代码结构</w:t>
+      </w:r>
+    </w:p>
+    <w:p>
+      <w:pPr>
+        <w:spacing w:beforeLines="50"/>
+        <w:ind w:firstLine="360"/>
+        <w:rPr>
+          <w:rFonts w:hint="eastAsia"/>
+          <w:kern w:val="0"/>
+          <w:szCs w:val="21"/>
+        </w:rPr>
+      </w:pPr>
+      <w:r>
+        <w:rPr>
+          <w:rFonts w:hint="eastAsia"/>
+          <w:kern w:val="0"/>
+          <w:szCs w:val="21"/>
+        </w:rPr>
+        <w:t>代码基本结构采用</w:t>
+      </w:r>
+      <w:r>
+        <w:rPr>
+          <w:kern w:val="0"/>
+          <w:szCs w:val="21"/>
+        </w:rPr>
+        <w:t>MVC</w:t>
+      </w:r>
+      <w:r>
+        <w:rPr>
+          <w:rFonts w:hint="eastAsia"/>
+          <w:kern w:val="0"/>
+          <w:szCs w:val="21"/>
+        </w:rPr>
+        <w:t>经典模式：</w:t>
+      </w:r>
+      <w:r>
+        <w:rPr>
+          <w:kern w:val="0"/>
+          <w:szCs w:val="21"/>
+        </w:rPr>
+        <w:t>action</w:t>
+      </w:r>
+      <w:r>
+        <w:rPr>
+          <w:rFonts w:hint="eastAsia"/>
+          <w:kern w:val="0"/>
+          <w:szCs w:val="21"/>
+        </w:rPr>
+        <w:t>、</w:t>
+      </w:r>
+      <w:r>
+        <w:rPr>
+          <w:kern w:val="0"/>
+          <w:szCs w:val="21"/>
+        </w:rPr>
+        <w:t>service</w:t>
+      </w:r>
+      <w:r>
+        <w:rPr>
+          <w:rFonts w:hint="eastAsia"/>
+          <w:kern w:val="0"/>
+          <w:szCs w:val="21"/>
+        </w:rPr>
+        <w:t>、</w:t>
+      </w:r>
+      <w:r>
+        <w:rPr>
+          <w:kern w:val="0"/>
+          <w:szCs w:val="21"/>
+        </w:rPr>
+        <w:t>dao</w:t>
+      </w:r>
+      <w:r>
+        <w:rPr>
+          <w:rFonts w:hint="eastAsia"/>
+          <w:kern w:val="0"/>
+          <w:szCs w:val="21"/>
+        </w:rPr>
+        <w:t>，</w:t>
+      </w:r>
+      <w:r>
+        <w:rPr>
+          <w:rFonts w:hint="eastAsia"/>
+          <w:kern w:val="0"/>
+          <w:szCs w:val="21"/>
+        </w:rPr>
+        <w:t>以下采用事件驱动</w:t>
+      </w:r>
+      <w:r>
+        <w:rPr>
+          <w:rFonts w:hint="eastAsia"/>
+          <w:kern w:val="0"/>
+          <w:szCs w:val="21"/>
+        </w:rPr>
+        <w:t>说明。</w:t>
+      </w:r>
+    </w:p>
+    <w:p>
+      <w:pPr>
+        <w:pStyle w:val="a5"/>
+        <w:numPr>
+          <w:ilvl w:val="0"/>
+          <w:numId w:val="6"/>
+        </w:numPr>
+        <w:spacing w:beforeLines="50"/>
+        <w:ind w:firstLineChars="0"/>
+        <w:rPr>
+          <w:rFonts w:hint="eastAsia"/>
+          <w:kern w:val="0"/>
+          <w:szCs w:val="21"/>
+        </w:rPr>
+      </w:pPr>
+      <w:r>
+        <w:rPr>
+          <w:rFonts w:hint="eastAsia"/>
+          <w:kern w:val="0"/>
+          <w:szCs w:val="21"/>
+        </w:rPr>
+        <w:t>启动</w:t>
+      </w:r>
+      <w:r>
+        <w:rPr>
+          <w:rFonts w:hint="eastAsia"/>
+          <w:kern w:val="0"/>
+          <w:szCs w:val="21"/>
+        </w:rPr>
+        <w:t>Web Container</w:t>
+      </w:r>
+      <w:r>
+        <w:rPr>
+          <w:rFonts w:hint="eastAsia"/>
+          <w:kern w:val="0"/>
+          <w:szCs w:val="21"/>
+        </w:rPr>
+        <w:t>，调用</w:t>
+      </w:r>
+      <w:r>
+        <w:rPr>
+          <w:rFonts w:hint="eastAsia"/>
+          <w:noProof/>
+          <w:kern w:val="0"/>
+          <w:szCs w:val="21"/>
+        </w:rPr>
+        <w:drawing>
+          <wp:inline distT="0" distB="0" distL="0" distR="0">
+            <wp:extent cx="1277013" cy="284605"/>
+            <wp:effectExtent l="19050" t="0" r="0" b="0"/>
+            <wp:docPr id="4" name="图片 4"/>
+            <wp:cNvGraphicFramePr>
+              <a:graphicFrameLocks xmlns:a="http://schemas.openxmlformats.org/drawingml/2006/main" noChangeAspect="1"/>
+            </wp:cNvGraphicFramePr>
+            <a:graphic xmlns:a="http://schemas.openxmlformats.org/drawingml/2006/main">
+              <a:graphicData uri="http://schemas.openxmlformats.org/drawingml/2006/picture">
+                <pic:pic xmlns:pic="http://schemas.openxmlformats.org/drawingml/2006/picture">
+                  <pic:nvPicPr>
+                    <pic:cNvPr id="0" name="Picture 4"/>
+                    <pic:cNvPicPr>
+                      <a:picLocks noChangeAspect="1" noChangeArrowheads="1"/>
+                    </pic:cNvPicPr>
+                  </pic:nvPicPr>
+                  <pic:blipFill>
+                    <a:blip r:embed="rId12"/>
+                    <a:srcRect/>
+                    <a:stretch>
+                      <a:fillRect/>
+                    </a:stretch>
+                  </pic:blipFill>
+                  <pic:spPr bwMode="auto">
+                    <a:xfrm>
+                      <a:off x="0" y="0"/>
+                      <a:ext cx="1305930" cy="291050"/>
+                    </a:xfrm>
+                    <a:prstGeom prst="rect">
+                      <a:avLst/>
+                    </a:prstGeom>
+                    <a:noFill/>
+                    <a:ln w="9525">
+                      <a:noFill/>
+                      <a:miter lim="800000"/>
+                      <a:headEnd/>
+                      <a:tailEnd/>
+                    </a:ln>
+                  </pic:spPr>
+                </pic:pic>
+              </a:graphicData>
+            </a:graphic>
+          </wp:inline>
+        </w:drawing>
+      </w:r>
+      <w:r>
+        <w:rPr>
+          <w:rFonts w:hint="eastAsia"/>
+          <w:kern w:val="0"/>
+          <w:szCs w:val="21"/>
+        </w:rPr>
+        <w:t>相关方法，向内存中加载产品信息并同时启动各个产品的版本文件追踪器</w:t>
+      </w:r>
+      <w:r>
+        <w:rPr>
+          <w:rFonts w:hint="eastAsia"/>
+          <w:kern w:val="0"/>
+          <w:szCs w:val="21"/>
+        </w:rPr>
+        <w:t>：</w:t>
+      </w:r>
+    </w:p>
+    <w:p>
+      <w:pPr>
+        <w:pStyle w:val="a5"/>
+        <w:numPr>
+          <w:ilvl w:val="0"/>
+          <w:numId w:val="4"/>
+        </w:numPr>
+        <w:spacing w:beforeLines="50"/>
+        <w:ind w:firstLineChars="0"/>
+        <w:rPr>
+          <w:rFonts w:hint="eastAsia"/>
+          <w:kern w:val="0"/>
+          <w:szCs w:val="21"/>
+        </w:rPr>
+      </w:pPr>
+      <w:r>
+        <w:rPr>
+          <w:rFonts w:hint="eastAsia"/>
+          <w:kern w:val="0"/>
+          <w:szCs w:val="21"/>
+        </w:rPr>
+        <w:t>加载产品信息由</w:t>
+      </w:r>
+      <w:r>
+        <w:rPr>
+          <w:rFonts w:hint="eastAsia"/>
+          <w:noProof/>
+          <w:kern w:val="0"/>
+          <w:szCs w:val="21"/>
+        </w:rPr>
+        <w:drawing>
+          <wp:inline distT="0" distB="0" distL="0" distR="0">
+            <wp:extent cx="1447137" cy="280107"/>
+            <wp:effectExtent l="19050" t="0" r="663" b="0"/>
+            <wp:docPr id="7" name="图片 7"/>
+            <wp:cNvGraphicFramePr>
+              <a:graphicFrameLocks xmlns:a="http://schemas.openxmlformats.org/drawingml/2006/main" noChangeAspect="1"/>
+            </wp:cNvGraphicFramePr>
+            <a:graphic xmlns:a="http://schemas.openxmlformats.org/drawingml/2006/main">
+              <a:graphicData uri="http://schemas.openxmlformats.org/drawingml/2006/picture">
+                <pic:pic xmlns:pic="http://schemas.openxmlformats.org/drawingml/2006/picture">
+                  <pic:nvPicPr>
+                    <pic:cNvPr id="0" name="Picture 7"/>
+                    <pic:cNvPicPr>
+                      <a:picLocks noChangeAspect="1" noChangeArrowheads="1"/>
+                    </pic:cNvPicPr>
+                  </pic:nvPicPr>
+                  <pic:blipFill>
+                    <a:blip r:embed="rId13"/>
+                    <a:srcRect/>
+                    <a:stretch>
+                      <a:fillRect/>
+                    </a:stretch>
+                  </pic:blipFill>
+                  <pic:spPr bwMode="auto">
+                    <a:xfrm>
+                      <a:off x="0" y="0"/>
+                      <a:ext cx="1471390" cy="284801"/>
+                    </a:xfrm>
+                    <a:prstGeom prst="rect">
+                      <a:avLst/>
+                    </a:prstGeom>
+                    <a:noFill/>
+                    <a:ln w="9525">
+                      <a:noFill/>
+                      <a:miter lim="800000"/>
+                      <a:headEnd/>
+                      <a:tailEnd/>
+                    </a:ln>
+                  </pic:spPr>
+                </pic:pic>
+              </a:graphicData>
+            </a:graphic>
+          </wp:inline>
+        </w:drawing>
+      </w:r>
+      <w:r>
+        <w:rPr>
+          <w:rFonts w:hint="eastAsia"/>
+          <w:kern w:val="0"/>
+          <w:szCs w:val="21"/>
+        </w:rPr>
+        <w:t>负责，继承自</w:t>
+      </w:r>
+      <w:r>
+        <w:rPr>
+          <w:rFonts w:hint="eastAsia"/>
+          <w:noProof/>
+          <w:kern w:val="0"/>
+          <w:szCs w:val="21"/>
+        </w:rPr>
+        <w:drawing>
+          <wp:inline distT="0" distB="0" distL="0" distR="0">
+            <wp:extent cx="1197500" cy="264888"/>
+            <wp:effectExtent l="19050" t="0" r="2650" b="0"/>
+            <wp:docPr id="10" name="图片 10"/>
+            <wp:cNvGraphicFramePr>
+              <a:graphicFrameLocks xmlns:a="http://schemas.openxmlformats.org/drawingml/2006/main" noChangeAspect="1"/>
+            </wp:cNvGraphicFramePr>
+            <a:graphic xmlns:a="http://schemas.openxmlformats.org/drawingml/2006/main">
+              <a:graphicData uri="http://schemas.openxmlformats.org/drawingml/2006/picture">
+                <pic:pic xmlns:pic="http://schemas.openxmlformats.org/drawingml/2006/picture">
+                  <pic:nvPicPr>
+                    <pic:cNvPr id="0" name="Picture 10"/>
+                    <pic:cNvPicPr>
+                      <a:picLocks noChangeAspect="1" noChangeArrowheads="1"/>
+                    </pic:cNvPicPr>
+                  </pic:nvPicPr>
+                  <pic:blipFill>
+                    <a:blip r:embed="rId14"/>
+                    <a:srcRect/>
+                    <a:stretch>
+                      <a:fillRect/>
+                    </a:stretch>
+                  </pic:blipFill>
+                  <pic:spPr bwMode="auto">
+                    <a:xfrm>
+                      <a:off x="0" y="0"/>
+                      <a:ext cx="1214217" cy="268586"/>
+                    </a:xfrm>
+                    <a:prstGeom prst="rect">
+                      <a:avLst/>
+                    </a:prstGeom>
+                    <a:noFill/>
+                    <a:ln w="9525">
+                      <a:noFill/>
+                      <a:miter lim="800000"/>
+                      <a:headEnd/>
+                      <a:tailEnd/>
+                    </a:ln>
+                  </pic:spPr>
+                </pic:pic>
+              </a:graphicData>
+            </a:graphic>
+          </wp:inline>
+        </w:drawing>
+      </w:r>
+      <w:r>
+        <w:rPr>
+          <w:rFonts w:hint="eastAsia"/>
+          <w:kern w:val="0"/>
+          <w:szCs w:val="21"/>
+        </w:rPr>
+        <w:t>接口</w:t>
+      </w:r>
+      <w:r>
+        <w:rPr>
+          <w:rFonts w:hint="eastAsia"/>
+          <w:kern w:val="0"/>
+          <w:szCs w:val="21"/>
+        </w:rPr>
+        <w:t>，加载后的信息存储在</w:t>
+      </w:r>
+      <w:r>
+        <w:rPr>
+          <w:rFonts w:hint="eastAsia"/>
+          <w:noProof/>
+          <w:kern w:val="0"/>
+          <w:szCs w:val="21"/>
+        </w:rPr>
+        <w:drawing>
+          <wp:inline distT="0" distB="0" distL="0" distR="0">
+            <wp:extent cx="1436038" cy="732770"/>
+            <wp:effectExtent l="19050" t="0" r="0" b="0"/>
+            <wp:docPr id="13" name="图片 13"/>
+            <wp:cNvGraphicFramePr>
+              <a:graphicFrameLocks xmlns:a="http://schemas.openxmlformats.org/drawingml/2006/main" noChangeAspect="1"/>
+            </wp:cNvGraphicFramePr>
+            <a:graphic xmlns:a="http://schemas.openxmlformats.org/drawingml/2006/main">
+              <a:graphicData uri="http://schemas.openxmlformats.org/drawingml/2006/picture">
+                <pic:pic xmlns:pic="http://schemas.openxmlformats.org/drawingml/2006/picture">
+                  <pic:nvPicPr>
+                    <pic:cNvPr id="0" name="Picture 13"/>
+                    <pic:cNvPicPr>
+                      <a:picLocks noChangeAspect="1" noChangeArrowheads="1"/>
+                    </pic:cNvPicPr>
+                  </pic:nvPicPr>
+                  <pic:blipFill>
+                    <a:blip r:embed="rId15"/>
+                    <a:srcRect/>
+                    <a:stretch>
+                      <a:fillRect/>
+                    </a:stretch>
+                  </pic:blipFill>
+                  <pic:spPr bwMode="auto">
+                    <a:xfrm>
+                      <a:off x="0" y="0"/>
+                      <a:ext cx="1443087" cy="736367"/>
+                    </a:xfrm>
+                    <a:prstGeom prst="rect">
+                      <a:avLst/>
+                    </a:prstGeom>
+                    <a:noFill/>
+                    <a:ln w="9525">
+                      <a:noFill/>
+                      <a:miter lim="800000"/>
+                      <a:headEnd/>
+                      <a:tailEnd/>
+                    </a:ln>
+                  </pic:spPr>
+                </pic:pic>
+              </a:graphicData>
+            </a:graphic>
+          </wp:inline>
+        </w:drawing>
+      </w:r>
+      <w:r>
+        <w:rPr>
+          <w:rFonts w:hint="eastAsia"/>
+          <w:kern w:val="0"/>
+          <w:szCs w:val="21"/>
+        </w:rPr>
+        <w:t>CacheHandler.menuMapper</w:t>
+      </w:r>
+      <w:r>
+        <w:rPr>
+          <w:rFonts w:hint="eastAsia"/>
+          <w:kern w:val="0"/>
+          <w:szCs w:val="21"/>
+        </w:rPr>
+        <w:t>以及</w:t>
+      </w:r>
+      <w:r>
+        <w:rPr>
+          <w:rFonts w:hint="eastAsia"/>
+          <w:kern w:val="0"/>
+          <w:szCs w:val="21"/>
+        </w:rPr>
+        <w:t>CacheHandler.dataSchemaMapper</w:t>
+      </w:r>
+      <w:r>
+        <w:rPr>
+          <w:rFonts w:hint="eastAsia"/>
+          <w:kern w:val="0"/>
+          <w:szCs w:val="21"/>
+        </w:rPr>
+        <w:t>、</w:t>
+      </w:r>
+      <w:r>
+        <w:rPr>
+          <w:rFonts w:hint="eastAsia"/>
+          <w:kern w:val="0"/>
+          <w:szCs w:val="21"/>
+        </w:rPr>
+        <w:t>CacheHandler.dimensionsMapper</w:t>
+      </w:r>
+      <w:r>
+        <w:rPr>
+          <w:rFonts w:hint="eastAsia"/>
+          <w:kern w:val="0"/>
+          <w:szCs w:val="21"/>
+        </w:rPr>
+        <w:t>中。</w:t>
+      </w:r>
+    </w:p>
+    <w:p>
+      <w:pPr>
+        <w:pStyle w:val="a5"/>
+        <w:numPr>
+          <w:ilvl w:val="0"/>
+          <w:numId w:val="7"/>
+        </w:numPr>
+        <w:spacing w:beforeLines="50"/>
+        <w:ind w:firstLineChars="0"/>
+        <w:rPr>
+          <w:rFonts w:hint="eastAsia"/>
+          <w:kern w:val="0"/>
+          <w:szCs w:val="21"/>
+        </w:rPr>
+      </w:pPr>
+      <w:r>
+        <w:rPr>
+          <w:rFonts w:hint="eastAsia"/>
+          <w:kern w:val="0"/>
+          <w:szCs w:val="21"/>
+        </w:rPr>
+        <w:t>Map</w:t>
+      </w:r>
+      <w:r>
+        <w:rPr>
+          <w:rFonts w:hint="eastAsia"/>
+          <w:kern w:val="0"/>
+          <w:szCs w:val="21"/>
+        </w:rPr>
+        <w:t>变量“</w:t>
+      </w:r>
+      <w:r>
+        <w:rPr>
+          <w:rFonts w:hint="eastAsia"/>
+          <w:kern w:val="0"/>
+          <w:szCs w:val="21"/>
+        </w:rPr>
+        <w:t>menuMapper</w:t>
+      </w:r>
+      <w:r>
+        <w:rPr>
+          <w:rFonts w:hint="eastAsia"/>
+          <w:kern w:val="0"/>
+          <w:szCs w:val="21"/>
+        </w:rPr>
+        <w:t>”存储菜单信息，一个产品一个菜单，</w:t>
+      </w:r>
+      <w:r>
+        <w:rPr>
+          <w:rFonts w:hint="eastAsia"/>
+          <w:kern w:val="0"/>
+          <w:szCs w:val="21"/>
+        </w:rPr>
+        <w:t>key:</w:t>
+      </w:r>
+      <w:r>
+        <w:rPr>
+          <w:rFonts w:hint="eastAsia"/>
+          <w:kern w:val="0"/>
+          <w:szCs w:val="21"/>
+        </w:rPr>
+        <w:t>产品名，</w:t>
+      </w:r>
+      <w:r>
+        <w:rPr>
+          <w:rFonts w:hint="eastAsia"/>
+          <w:kern w:val="0"/>
+          <w:szCs w:val="21"/>
+        </w:rPr>
+        <w:t>value:MenuItemWrapper</w:t>
+      </w:r>
+      <w:r>
+        <w:rPr>
+          <w:rFonts w:hint="eastAsia"/>
+          <w:kern w:val="0"/>
+          <w:szCs w:val="21"/>
+        </w:rPr>
+        <w:t>对象</w:t>
+      </w:r>
+      <w:r>
+        <w:rPr>
+          <w:rFonts w:hint="eastAsia"/>
+          <w:kern w:val="0"/>
+          <w:szCs w:val="21"/>
+        </w:rPr>
+        <w:t>。</w:t>
+      </w:r>
+    </w:p>
+    <w:p>
+      <w:pPr>
+        <w:pStyle w:val="a5"/>
+        <w:numPr>
+          <w:ilvl w:val="0"/>
+          <w:numId w:val="7"/>
+        </w:numPr>
+        <w:spacing w:beforeLines="50"/>
+        <w:ind w:firstLineChars="0"/>
+        <w:rPr>
+          <w:rFonts w:hint="eastAsia"/>
+          <w:kern w:val="0"/>
+          <w:szCs w:val="21"/>
+        </w:rPr>
+      </w:pPr>
+      <w:r>
+        <w:rPr>
+          <w:rFonts w:hint="eastAsia"/>
+          <w:kern w:val="0"/>
+          <w:szCs w:val="21"/>
+        </w:rPr>
+        <w:t>Map</w:t>
+      </w:r>
+      <w:r>
+        <w:rPr>
+          <w:rFonts w:hint="eastAsia"/>
+          <w:kern w:val="0"/>
+          <w:szCs w:val="21"/>
+        </w:rPr>
+        <w:t>变量“</w:t>
+      </w:r>
+      <w:r>
+        <w:rPr>
+          <w:rFonts w:hint="eastAsia"/>
+          <w:kern w:val="0"/>
+          <w:szCs w:val="21"/>
+        </w:rPr>
+        <w:t>dataSchemaMapper</w:t>
+      </w:r>
+      <w:r>
+        <w:rPr>
+          <w:rFonts w:hint="eastAsia"/>
+          <w:kern w:val="0"/>
+          <w:szCs w:val="21"/>
+        </w:rPr>
+        <w:t>”存储产品和产品相关后台数据结构描述，</w:t>
+      </w:r>
+      <w:r>
+        <w:rPr>
+          <w:rFonts w:hint="eastAsia"/>
+          <w:kern w:val="0"/>
+          <w:szCs w:val="21"/>
+        </w:rPr>
+        <w:t>key:</w:t>
+      </w:r>
+      <w:r>
+        <w:rPr>
+          <w:rFonts w:hint="eastAsia"/>
+          <w:kern w:val="0"/>
+          <w:szCs w:val="21"/>
+        </w:rPr>
+        <w:t>产品名</w:t>
+      </w:r>
+      <w:r>
+        <w:rPr>
+          <w:rFonts w:hint="eastAsia"/>
+          <w:kern w:val="0"/>
+          <w:szCs w:val="21"/>
+        </w:rPr>
+        <w:t>，</w:t>
+      </w:r>
+      <w:r>
+        <w:rPr>
+          <w:rFonts w:hint="eastAsia"/>
+          <w:kern w:val="0"/>
+          <w:szCs w:val="21"/>
+        </w:rPr>
+        <w:t>value:dom4j</w:t>
+      </w:r>
+      <w:r>
+        <w:rPr>
+          <w:rFonts w:hint="eastAsia"/>
+          <w:kern w:val="0"/>
+          <w:szCs w:val="21"/>
+        </w:rPr>
+        <w:t>的</w:t>
+      </w:r>
+      <w:r>
+        <w:rPr>
+          <w:rFonts w:hint="eastAsia"/>
+          <w:kern w:val="0"/>
+          <w:szCs w:val="21"/>
+        </w:rPr>
+        <w:t>Document</w:t>
+      </w:r>
+      <w:r>
+        <w:rPr>
+          <w:rFonts w:hint="eastAsia"/>
+          <w:kern w:val="0"/>
+          <w:szCs w:val="21"/>
+        </w:rPr>
+        <w:t>对象。</w:t>
+      </w:r>
+    </w:p>
+    <w:p>
+      <w:pPr>
+        <w:pStyle w:val="a5"/>
+        <w:numPr>
+          <w:ilvl w:val="0"/>
+          <w:numId w:val="7"/>
+        </w:numPr>
+        <w:spacing w:beforeLines="50"/>
+        <w:ind w:firstLineChars="0"/>
+        <w:rPr>
+          <w:rFonts w:hint="eastAsia"/>
+          <w:kern w:val="0"/>
+          <w:szCs w:val="21"/>
+        </w:rPr>
+      </w:pPr>
+      <w:r>
+        <w:rPr>
+          <w:rFonts w:hint="eastAsia"/>
+          <w:kern w:val="0"/>
+          <w:szCs w:val="21"/>
+        </w:rPr>
+        <w:t>Map</w:t>
+      </w:r>
+      <w:r>
+        <w:rPr>
+          <w:rFonts w:hint="eastAsia"/>
+          <w:kern w:val="0"/>
+          <w:szCs w:val="21"/>
+        </w:rPr>
+        <w:t>变量“</w:t>
+      </w:r>
+      <w:r>
+        <w:rPr>
+          <w:rFonts w:hint="eastAsia"/>
+          <w:kern w:val="0"/>
+          <w:szCs w:val="21"/>
+        </w:rPr>
+        <w:t>dimensionsMapper</w:t>
+      </w:r>
+      <w:r>
+        <w:rPr>
+          <w:rFonts w:hint="eastAsia"/>
+          <w:kern w:val="0"/>
+          <w:szCs w:val="21"/>
+        </w:rPr>
+        <w:t>”存储产品和产品中各个维度中的</w:t>
+      </w:r>
+      <w:r>
+        <w:rPr>
+          <w:rFonts w:hint="eastAsia"/>
+          <w:kern w:val="0"/>
+          <w:szCs w:val="21"/>
+        </w:rPr>
+        <w:t>记录的</w:t>
+      </w:r>
+      <w:r>
+        <w:rPr>
+          <w:rFonts w:hint="eastAsia"/>
+          <w:kern w:val="0"/>
+          <w:szCs w:val="21"/>
+        </w:rPr>
+        <w:t>层次关系，仅存储父子关系（即</w:t>
+      </w:r>
+      <w:r>
+        <w:rPr>
+          <w:rFonts w:hint="eastAsia"/>
+          <w:kern w:val="0"/>
+          <w:szCs w:val="21"/>
+        </w:rPr>
+        <w:t>2</w:t>
+      </w:r>
+      <w:r>
+        <w:rPr>
+          <w:rFonts w:hint="eastAsia"/>
+          <w:kern w:val="0"/>
+          <w:szCs w:val="21"/>
+        </w:rPr>
+        <w:t>级）</w:t>
+      </w:r>
+      <w:r>
+        <w:rPr>
+          <w:rFonts w:hint="eastAsia"/>
+          <w:kern w:val="0"/>
+          <w:szCs w:val="21"/>
+        </w:rPr>
+        <w:t>，</w:t>
+      </w:r>
+      <w:r>
+        <w:rPr>
+          <w:rFonts w:hint="eastAsia"/>
+          <w:kern w:val="0"/>
+          <w:szCs w:val="21"/>
+        </w:rPr>
+        <w:t>key:</w:t>
+      </w:r>
+      <w:r>
+        <w:rPr>
+          <w:rFonts w:hint="eastAsia"/>
+          <w:kern w:val="0"/>
+          <w:szCs w:val="21"/>
+        </w:rPr>
+        <w:t>产品名，</w:t>
+      </w:r>
+      <w:r>
+        <w:rPr>
+          <w:rFonts w:hint="eastAsia"/>
+          <w:kern w:val="0"/>
+          <w:szCs w:val="21"/>
+        </w:rPr>
+        <w:t>value:list</w:t>
+      </w:r>
+      <w:r>
+        <w:rPr>
+          <w:rFonts w:hint="eastAsia"/>
+          <w:kern w:val="0"/>
+          <w:szCs w:val="21"/>
+        </w:rPr>
+        <w:t>的儿子维度。</w:t>
+      </w:r>
+    </w:p>
+    <w:p>
+      <w:pPr>
+        <w:pStyle w:val="a5"/>
+        <w:numPr>
+          <w:ilvl w:val="0"/>
+          <w:numId w:val="4"/>
+        </w:numPr>
+        <w:spacing w:beforeLines="50"/>
+        <w:ind w:firstLineChars="0"/>
+        <w:rPr>
+          <w:rFonts w:hint="eastAsia"/>
+          <w:kern w:val="0"/>
+          <w:szCs w:val="21"/>
+        </w:rPr>
+      </w:pPr>
+      <w:r>
+        <w:rPr>
+          <w:rFonts w:hint="eastAsia"/>
+          <w:kern w:val="0"/>
+          <w:szCs w:val="21"/>
+        </w:rPr>
+        <w:t>启动版本追踪器，由</w:t>
+      </w:r>
+      <w:r>
+        <w:rPr>
+          <w:rFonts w:hint="eastAsia"/>
+          <w:kern w:val="0"/>
+          <w:szCs w:val="21"/>
+        </w:rPr>
+        <w:t>com.sogou.flow.utils.VersionFileTracker.java</w:t>
+      </w:r>
+      <w:r>
+        <w:rPr>
+          <w:rFonts w:hint="eastAsia"/>
+          <w:kern w:val="0"/>
+          <w:szCs w:val="21"/>
+        </w:rPr>
+        <w:t>负责。定时扫描各个产品文件夹下的</w:t>
+      </w:r>
+      <w:r>
+        <w:rPr>
+          <w:rFonts w:hint="eastAsia"/>
+          <w:kern w:val="0"/>
+          <w:szCs w:val="21"/>
+        </w:rPr>
+        <w:t>VERSION</w:t>
+      </w:r>
+      <w:r>
+        <w:rPr>
+          <w:rFonts w:hint="eastAsia"/>
+          <w:kern w:val="0"/>
+          <w:szCs w:val="21"/>
+        </w:rPr>
+        <w:t>文件，按照文件最后修改时间以及</w:t>
+      </w:r>
+      <w:r>
+        <w:rPr>
+          <w:rFonts w:hint="eastAsia"/>
+          <w:kern w:val="0"/>
+          <w:szCs w:val="21"/>
+        </w:rPr>
+        <w:t>VERSION</w:t>
+      </w:r>
+      <w:r>
+        <w:rPr>
+          <w:rFonts w:hint="eastAsia"/>
+          <w:kern w:val="0"/>
+          <w:szCs w:val="21"/>
+        </w:rPr>
+        <w:t>文件中的版本号判断是否需要重载或者卸载产品</w:t>
+      </w:r>
+      <w:r>
+        <w:rPr>
+          <w:rFonts w:hint="eastAsia"/>
+          <w:kern w:val="0"/>
+          <w:szCs w:val="21"/>
+        </w:rPr>
+        <w:t>（均由</w:t>
+      </w:r>
+      <w:r>
+        <w:rPr>
+          <w:rFonts w:hint="eastAsia"/>
+          <w:kern w:val="0"/>
+          <w:szCs w:val="21"/>
+        </w:rPr>
+        <w:t>ProductLoader</w:t>
+      </w:r>
+      <w:r>
+        <w:rPr>
+          <w:rFonts w:hint="eastAsia"/>
+          <w:kern w:val="0"/>
+          <w:szCs w:val="21"/>
+        </w:rPr>
+        <w:t>负责）</w:t>
+      </w:r>
+      <w:r>
+        <w:rPr>
+          <w:rFonts w:hint="eastAsia"/>
+          <w:kern w:val="0"/>
+          <w:szCs w:val="21"/>
+        </w:rPr>
+        <w:t>，</w:t>
+      </w:r>
+      <w:r>
+        <w:rPr>
+          <w:rFonts w:hint="eastAsia"/>
+          <w:kern w:val="0"/>
+          <w:szCs w:val="21"/>
+        </w:rPr>
+        <w:t>VERSION</w:t>
+      </w:r>
+      <w:r>
+        <w:rPr>
+          <w:rFonts w:hint="eastAsia"/>
+          <w:kern w:val="0"/>
+          <w:szCs w:val="21"/>
+        </w:rPr>
+        <w:t>使用</w:t>
+      </w:r>
+      <w:r>
+        <w:rPr>
+          <w:rFonts w:hint="eastAsia"/>
+          <w:kern w:val="0"/>
+          <w:szCs w:val="21"/>
+        </w:rPr>
+        <w:t>见</w:t>
+      </w:r>
+      <w:r>
+        <w:rPr>
+          <w:rFonts w:hint="eastAsia"/>
+          <w:color w:val="FF0000"/>
+          <w:kern w:val="0"/>
+          <w:szCs w:val="21"/>
+        </w:rPr>
+        <w:t>2.</w:t>
+      </w:r>
+      <w:r>
+        <w:rPr>
+          <w:rFonts w:hint="eastAsia"/>
+          <w:color w:val="FF0000"/>
+          <w:kern w:val="0"/>
+          <w:szCs w:val="21"/>
+        </w:rPr>
+        <w:t>设计思路</w:t>
+      </w:r>
+      <w:r>
+        <w:rPr>
+          <w:rFonts w:hint="eastAsia"/>
+          <w:kern w:val="0"/>
+          <w:szCs w:val="21"/>
+        </w:rPr>
+        <w:t>。</w:t>
+      </w:r>
+      <w:r>
+        <w:rPr>
+          <w:rFonts w:hint="eastAsia"/>
+          <w:kern w:val="0"/>
+          <w:szCs w:val="21"/>
+        </w:rPr>
+        <w:t>涉及到使用的</w:t>
+      </w:r>
+      <w:r>
+        <w:rPr>
+          <w:rFonts w:hint="eastAsia"/>
+          <w:kern w:val="0"/>
+          <w:szCs w:val="21"/>
+        </w:rPr>
+        <w:t>CacheHandler.fileTracker</w:t>
+      </w:r>
+      <w:r>
+        <w:rPr>
+          <w:rFonts w:hint="eastAsia"/>
+          <w:kern w:val="0"/>
+          <w:szCs w:val="21"/>
+        </w:rPr>
+        <w:t>记录相关文件信息。</w:t>
+      </w:r>
+    </w:p>
+    <w:p>
+      <w:pPr>
+        <w:pStyle w:val="a5"/>
+        <w:numPr>
+          <w:ilvl w:val="0"/>
+          <w:numId w:val="6"/>
+        </w:numPr>
+        <w:spacing w:beforeLines="50"/>
+        <w:ind w:firstLineChars="0"/>
+        <w:rPr>
+          <w:rFonts w:hint="eastAsia"/>
+          <w:kern w:val="0"/>
+          <w:szCs w:val="21"/>
+        </w:rPr>
+      </w:pPr>
+      <w:r>
+        <w:rPr>
+          <w:rFonts w:hint="eastAsia"/>
+          <w:kern w:val="0"/>
+          <w:szCs w:val="21"/>
+        </w:rPr>
+        <w:t>触发</w:t>
+      </w:r>
+      <w:r>
+        <w:rPr>
+          <w:rFonts w:hint="eastAsia"/>
+          <w:kern w:val="0"/>
+          <w:szCs w:val="21"/>
+        </w:rPr>
+        <w:t>URL</w:t>
+      </w:r>
+      <w:r>
+        <w:rPr>
+          <w:rFonts w:hint="eastAsia"/>
+          <w:kern w:val="0"/>
+          <w:szCs w:val="21"/>
+        </w:rPr>
+        <w:t>，系统响应进入</w:t>
+      </w:r>
+      <w:r>
+        <w:rPr>
+          <w:rFonts w:hint="eastAsia"/>
+          <w:kern w:val="0"/>
+          <w:szCs w:val="21"/>
+        </w:rPr>
+        <w:t>action</w:t>
+      </w:r>
+      <w:r>
+        <w:rPr>
+          <w:rFonts w:hint="eastAsia"/>
+          <w:kern w:val="0"/>
+          <w:szCs w:val="21"/>
+        </w:rPr>
+        <w:t>包：</w:t>
+      </w:r>
+    </w:p>
+    <w:p>
+      <w:pPr>
+        <w:pStyle w:val="a5"/>
+        <w:spacing w:beforeLines="50"/>
+        <w:ind w:left="846" w:firstLineChars="0" w:firstLine="0"/>
+        <w:jc w:val="center"/>
+        <w:rPr>
+          <w:rFonts w:hint="eastAsia"/>
+          <w:kern w:val="0"/>
+          <w:szCs w:val="21"/>
+        </w:rPr>
+      </w:pPr>
+      <w:r>
+        <w:rPr>
+          <w:rFonts w:hint="eastAsia"/>
+          <w:noProof/>
+          <w:kern w:val="0"/>
+          <w:szCs w:val="21"/>
+        </w:rPr>
+        <w:lastRenderedPageBreak/>
+        <w:drawing>
+          <wp:inline distT="0" distB="0" distL="0" distR="0">
+            <wp:extent cx="1291736" cy="453224"/>
+            <wp:effectExtent l="19050" t="0" r="3664" b="0"/>
+            <wp:docPr id="2" name="图片 1"/>
+            <wp:cNvGraphicFramePr>
+              <a:graphicFrameLocks xmlns:a="http://schemas.openxmlformats.org/drawingml/2006/main" noChangeAspect="1"/>
+            </wp:cNvGraphicFramePr>
+            <a:graphic xmlns:a="http://schemas.openxmlformats.org/drawingml/2006/main">
+              <a:graphicData uri="http://schemas.openxmlformats.org/drawingml/2006/picture">
+                <pic:pic xmlns:pic="http://schemas.openxmlformats.org/drawingml/2006/picture">
+                  <pic:nvPicPr>
+                    <pic:cNvPr id="0" name="Picture 1"/>
+                    <pic:cNvPicPr>
+                      <a:picLocks noChangeAspect="1" noChangeArrowheads="1"/>
+                    </pic:cNvPicPr>
+                  </pic:nvPicPr>
+                  <pic:blipFill>
+                    <a:blip r:embed="rId16"/>
+                    <a:srcRect/>
+                    <a:stretch>
+                      <a:fillRect/>
+                    </a:stretch>
+                  </pic:blipFill>
+                  <pic:spPr bwMode="auto">
+                    <a:xfrm>
+                      <a:off x="0" y="0"/>
+                      <a:ext cx="1298559" cy="455618"/>
+                    </a:xfrm>
+                    <a:prstGeom prst="rect">
+                      <a:avLst/>
+                    </a:prstGeom>
+                    <a:noFill/>
+                    <a:ln w="9525">
+                      <a:noFill/>
+                      <a:miter lim="800000"/>
+                      <a:headEnd/>
+                      <a:tailEnd/>
+                    </a:ln>
+                  </pic:spPr>
+                </pic:pic>
+              </a:graphicData>
+            </a:graphic>
+          </wp:inline>
+        </w:drawing>
+      </w:r>
+    </w:p>
+    <w:p>
+      <w:pPr>
+        <w:pStyle w:val="a5"/>
+        <w:spacing w:beforeLines="50"/>
+        <w:ind w:left="846" w:firstLineChars="0" w:firstLine="0"/>
+        <w:rPr>
+          <w:rFonts w:hint="eastAsia"/>
+          <w:kern w:val="0"/>
+          <w:szCs w:val="21"/>
+        </w:rPr>
+      </w:pPr>
+      <w:r>
+        <w:rPr>
+          <w:rFonts w:hint="eastAsia"/>
+          <w:kern w:val="0"/>
+          <w:szCs w:val="21"/>
+        </w:rPr>
+        <w:t>其中</w:t>
+      </w:r>
+      <w:r>
+        <w:rPr>
+          <w:kern w:val="0"/>
+          <w:szCs w:val="21"/>
+        </w:rPr>
+        <w:t>MenuServlet</w:t>
+      </w:r>
+      <w:r>
+        <w:rPr>
+          <w:rFonts w:hint="eastAsia"/>
+          <w:kern w:val="0"/>
+          <w:szCs w:val="21"/>
+        </w:rPr>
+        <w:t>.java</w:t>
+      </w:r>
+      <w:r>
+        <w:rPr>
+          <w:rFonts w:hint="eastAsia"/>
+          <w:kern w:val="0"/>
+          <w:szCs w:val="21"/>
+        </w:rPr>
+        <w:t>响应客户端展示菜单请求并输出</w:t>
+      </w:r>
+      <w:r>
+        <w:rPr>
+          <w:rFonts w:hint="eastAsia"/>
+          <w:kern w:val="0"/>
+          <w:szCs w:val="21"/>
+        </w:rPr>
+        <w:t>json</w:t>
+      </w:r>
+      <w:r>
+        <w:rPr>
+          <w:rFonts w:hint="eastAsia"/>
+          <w:kern w:val="0"/>
+          <w:szCs w:val="21"/>
+        </w:rPr>
+        <w:t>菜单对象；</w:t>
+      </w:r>
+      <w:r>
+        <w:rPr>
+          <w:kern w:val="0"/>
+          <w:szCs w:val="21"/>
+        </w:rPr>
+        <w:t>QueryServlet</w:t>
+      </w:r>
+      <w:r>
+        <w:rPr>
+          <w:rFonts w:hint="eastAsia"/>
+          <w:kern w:val="0"/>
+          <w:szCs w:val="21"/>
+        </w:rPr>
+        <w:t>.java</w:t>
+      </w:r>
+      <w:r>
+        <w:rPr>
+          <w:rFonts w:hint="eastAsia"/>
+          <w:kern w:val="0"/>
+          <w:szCs w:val="21"/>
+        </w:rPr>
+        <w:t>响应前端数据请求；</w:t>
+      </w:r>
+      <w:r>
+        <w:rPr>
+          <w:rFonts w:hint="eastAsia"/>
+          <w:kern w:val="0"/>
+          <w:szCs w:val="21"/>
+        </w:rPr>
+        <w:t>具体内容均有注释，详见代码。</w:t>
+      </w:r>
+    </w:p>
+    <w:p>
+      <w:pPr>
+        <w:pStyle w:val="a5"/>
+        <w:spacing w:beforeLines="50"/>
+        <w:ind w:left="846" w:firstLineChars="0" w:firstLine="0"/>
+        <w:rPr>
+          <w:rFonts w:hint="eastAsia"/>
+          <w:kern w:val="0"/>
+          <w:szCs w:val="21"/>
+        </w:rPr>
+      </w:pPr>
+      <w:r>
+        <w:rPr>
+          <w:kern w:val="0"/>
+          <w:szCs w:val="21"/>
+        </w:rPr>
+        <w:t>MenuServlet</w:t>
+      </w:r>
+      <w:r>
+        <w:rPr>
+          <w:rFonts w:hint="eastAsia"/>
+          <w:kern w:val="0"/>
+          <w:szCs w:val="21"/>
+        </w:rPr>
+        <w:t>时序图如下：</w:t>
+      </w:r>
+    </w:p>
+    <w:p>
+      <w:pPr>
+        <w:pStyle w:val="a5"/>
+        <w:spacing w:beforeLines="50"/>
+        <w:ind w:left="846" w:firstLineChars="0" w:firstLine="0"/>
+        <w:jc w:val="center"/>
+        <w:rPr>
+          <w:rFonts w:hint="eastAsia"/>
+          <w:kern w:val="0"/>
+          <w:szCs w:val="21"/>
+        </w:rPr>
+      </w:pPr>
+      <w:r>
+        <w:rPr>
+          <w:rFonts w:hint="eastAsia"/>
+          <w:noProof/>
+          <w:kern w:val="0"/>
+          <w:szCs w:val="21"/>
+        </w:rPr>
+        <w:drawing>
+          <wp:inline distT="0" distB="0" distL="0" distR="0">
+            <wp:extent cx="3733648" cy="2171967"/>
+            <wp:effectExtent l="19050" t="0" r="152" b="0"/>
+            <wp:docPr id="16" name="图片 16"/>
+            <wp:cNvGraphicFramePr>
+              <a:graphicFrameLocks xmlns:a="http://schemas.openxmlformats.org/drawingml/2006/main" noChangeAspect="1"/>
+            </wp:cNvGraphicFramePr>
+            <a:graphic xmlns:a="http://schemas.openxmlformats.org/drawingml/2006/main">
+              <a:graphicData uri="http://schemas.openxmlformats.org/drawingml/2006/picture">
+                <pic:pic xmlns:pic="http://schemas.openxmlformats.org/drawingml/2006/picture">
+                  <pic:nvPicPr>
+                    <pic:cNvPr id="0" name="Picture 16"/>
+                    <pic:cNvPicPr>
+                      <a:picLocks noChangeAspect="1" noChangeArrowheads="1"/>
+                    </pic:cNvPicPr>
+                  </pic:nvPicPr>
+                  <pic:blipFill>
+                    <a:blip r:embed="rId17"/>
+                    <a:srcRect/>
+                    <a:stretch>
+                      <a:fillRect/>
+                    </a:stretch>
+                  </pic:blipFill>
+                  <pic:spPr bwMode="auto">
+                    <a:xfrm>
+                      <a:off x="0" y="0"/>
+                      <a:ext cx="3736106" cy="2173397"/>
+                    </a:xfrm>
+                    <a:prstGeom prst="rect">
+                      <a:avLst/>
+                    </a:prstGeom>
+                    <a:noFill/>
+                    <a:ln w="9525">
+                      <a:noFill/>
+                      <a:miter lim="800000"/>
+                      <a:headEnd/>
+                      <a:tailEnd/>
+                    </a:ln>
+                  </pic:spPr>
+                </pic:pic>
+              </a:graphicData>
+            </a:graphic>
+          </wp:inline>
+        </w:drawing>
+      </w:r>
+    </w:p>
+    <w:p>
+      <w:pPr>
+        <w:pStyle w:val="a5"/>
+        <w:spacing w:beforeLines="50"/>
+        <w:ind w:left="846" w:firstLineChars="0" w:firstLine="0"/>
+        <w:rPr>
+          <w:rFonts w:hint="eastAsia"/>
+          <w:kern w:val="0"/>
+          <w:szCs w:val="21"/>
+        </w:rPr>
+      </w:pPr>
+      <w:r>
+        <w:rPr>
+          <w:kern w:val="0"/>
+          <w:szCs w:val="21"/>
+        </w:rPr>
+        <w:t>QueryServlet</w:t>
+      </w:r>
+      <w:r>
+        <w:rPr>
+          <w:rFonts w:hint="eastAsia"/>
+          <w:kern w:val="0"/>
+          <w:szCs w:val="21"/>
+        </w:rPr>
+        <w:t>时序图如下：</w:t>
+      </w:r>
+    </w:p>
+    <w:p>
+      <w:pPr>
+        <w:spacing w:beforeLines="50"/>
+        <w:rPr>
+          <w:rFonts w:hint="eastAsia"/>
+          <w:kern w:val="0"/>
+          <w:szCs w:val="21"/>
+        </w:rPr>
+      </w:pPr>
+      <w:r>
+        <w:rPr>
+          <w:rFonts w:hint="eastAsia"/>
+          <w:noProof/>
+          <w:kern w:val="0"/>
+        </w:rPr>
+        <w:drawing>
+          <wp:inline distT="0" distB="0" distL="0" distR="0">
+            <wp:extent cx="6063855" cy="2846716"/>
+            <wp:effectExtent l="19050" t="0" r="0" b="0"/>
+            <wp:docPr id="19" name="图片 19"/>
+            <wp:cNvGraphicFramePr>
+              <a:graphicFrameLocks xmlns:a="http://schemas.openxmlformats.org/drawingml/2006/main" noChangeAspect="1"/>
+            </wp:cNvGraphicFramePr>
+            <a:graphic xmlns:a="http://schemas.openxmlformats.org/drawingml/2006/main">
+              <a:graphicData uri="http://schemas.openxmlformats.org/drawingml/2006/picture">
+                <pic:pic xmlns:pic="http://schemas.openxmlformats.org/drawingml/2006/picture">
+                  <pic:nvPicPr>
+                    <pic:cNvPr id="0" name="Picture 19"/>
+                    <pic:cNvPicPr>
+                      <a:picLocks noChangeAspect="1" noChangeArrowheads="1"/>
+                    </pic:cNvPicPr>
+                  </pic:nvPicPr>
+                  <pic:blipFill>
+                    <a:blip r:embed="rId18"/>
+                    <a:srcRect/>
+                    <a:stretch>
+                      <a:fillRect/>
+                    </a:stretch>
+                  </pic:blipFill>
+                  <pic:spPr bwMode="auto">
+                    <a:xfrm>
+                      <a:off x="0" y="0"/>
+                      <a:ext cx="6069198" cy="2849224"/>
+                    </a:xfrm>
+                    <a:prstGeom prst="rect">
+                      <a:avLst/>
+                    </a:prstGeom>
+                    <a:noFill/>
+                    <a:ln w="9525">
+                      <a:noFill/>
+                      <a:miter lim="800000"/>
+                      <a:headEnd/>
+                      <a:tailEnd/>
+                    </a:ln>
+                  </pic:spPr>
+                </pic:pic>
+              </a:graphicData>
+            </a:graphic>
+          </wp:inline>
+        </w:drawing>
       </w:r>
     </w:p>
     <w:sectPr>
@@ -4126,17 +5492,17 @@
   <w:abstractNum w:abstractNumId="0">
     <w:nsid w:val="03BA333E"/>
     <w:multiLevelType w:val="hybridMultilevel"/>
-    <w:tmpl w:val="A614FB6C"/>
-    <w:lvl w:ilvl="0" w:tplc="1BE0CE8E">
+    <w:tmpl w:val="A9AE0DE0"/>
+    <w:lvl w:ilvl="0" w:tplc="0FAC8CC4">
       <w:start w:val="1"/>
       <w:numFmt w:val="decimal"/>
-      <w:lvlText w:val="%1."/>
+      <w:lvlText w:val="[%1]"/>
       <w:lvlJc w:val="left"/>
       <w:pPr>
         <w:ind w:left="720" w:hanging="360"/>
       </w:pPr>
       <w:rPr>
-        <w:rFonts w:hint="default"/>
+        <w:rFonts w:hint="eastAsia"/>
       </w:rPr>
     </w:lvl>
     <w:lvl w:ilvl="1" w:tplc="04090019" w:tentative="1">
@@ -4302,16 +5668,105 @@
     </w:lvl>
   </w:abstractNum>
   <w:abstractNum w:abstractNumId="2">
-    <w:nsid w:val="42BA158F"/>
+    <w:nsid w:val="2B981518"/>
     <w:multiLevelType w:val="hybridMultilevel"/>
-    <w:tmpl w:val="7BEEF8D0"/>
-    <w:lvl w:ilvl="0" w:tplc="04090001">
+    <w:tmpl w:val="DC3C8354"/>
+    <w:lvl w:ilvl="0" w:tplc="0FAC8CC4">
+      <w:start w:val="1"/>
+      <w:numFmt w:val="decimal"/>
+      <w:lvlText w:val="[%1]"/>
+      <w:lvlJc w:val="left"/>
+      <w:pPr>
+        <w:ind w:left="846" w:hanging="420"/>
+      </w:pPr>
+      <w:rPr>
+        <w:rFonts w:hint="eastAsia"/>
+      </w:rPr>
+    </w:lvl>
+    <w:lvl w:ilvl="1" w:tplc="04090019" w:tentative="1">
+      <w:start w:val="1"/>
+      <w:numFmt w:val="lowerLetter"/>
+      <w:lvlText w:val="%2)"/>
+      <w:lvlJc w:val="left"/>
+      <w:pPr>
+        <w:ind w:left="1266" w:hanging="420"/>
+      </w:pPr>
+    </w:lvl>
+    <w:lvl w:ilvl="2" w:tplc="0409001B" w:tentative="1">
+      <w:start w:val="1"/>
+      <w:numFmt w:val="lowerRoman"/>
+      <w:lvlText w:val="%3."/>
+      <w:lvlJc w:val="right"/>
+      <w:pPr>
+        <w:ind w:left="1686" w:hanging="420"/>
+      </w:pPr>
+    </w:lvl>
+    <w:lvl w:ilvl="3" w:tplc="0409000F" w:tentative="1">
+      <w:start w:val="1"/>
+      <w:numFmt w:val="decimal"/>
+      <w:lvlText w:val="%4."/>
+      <w:lvlJc w:val="left"/>
+      <w:pPr>
+        <w:ind w:left="2106" w:hanging="420"/>
+      </w:pPr>
+    </w:lvl>
+    <w:lvl w:ilvl="4" w:tplc="04090019" w:tentative="1">
+      <w:start w:val="1"/>
+      <w:numFmt w:val="lowerLetter"/>
+      <w:lvlText w:val="%5)"/>
+      <w:lvlJc w:val="left"/>
+      <w:pPr>
+        <w:ind w:left="2526" w:hanging="420"/>
+      </w:pPr>
+    </w:lvl>
+    <w:lvl w:ilvl="5" w:tplc="0409001B" w:tentative="1">
+      <w:start w:val="1"/>
+      <w:numFmt w:val="lowerRoman"/>
+      <w:lvlText w:val="%6."/>
+      <w:lvlJc w:val="right"/>
+      <w:pPr>
+        <w:ind w:left="2946" w:hanging="420"/>
+      </w:pPr>
+    </w:lvl>
+    <w:lvl w:ilvl="6" w:tplc="0409000F" w:tentative="1">
+      <w:start w:val="1"/>
+      <w:numFmt w:val="decimal"/>
+      <w:lvlText w:val="%7."/>
+      <w:lvlJc w:val="left"/>
+      <w:pPr>
+        <w:ind w:left="3366" w:hanging="420"/>
+      </w:pPr>
+    </w:lvl>
+    <w:lvl w:ilvl="7" w:tplc="04090019" w:tentative="1">
+      <w:start w:val="1"/>
+      <w:numFmt w:val="lowerLetter"/>
+      <w:lvlText w:val="%8)"/>
+      <w:lvlJc w:val="left"/>
+      <w:pPr>
+        <w:ind w:left="3786" w:hanging="420"/>
+      </w:pPr>
+    </w:lvl>
+    <w:lvl w:ilvl="8" w:tplc="0409001B" w:tentative="1">
+      <w:start w:val="1"/>
+      <w:numFmt w:val="lowerRoman"/>
+      <w:lvlText w:val="%9."/>
+      <w:lvlJc w:val="right"/>
+      <w:pPr>
+        <w:ind w:left="4206" w:hanging="420"/>
+      </w:pPr>
+    </w:lvl>
+  </w:abstractNum>
+  <w:abstractNum w:abstractNumId="3">
+    <w:nsid w:val="3D7E4A10"/>
+    <w:multiLevelType w:val="hybridMultilevel"/>
+    <w:tmpl w:val="26A6310A"/>
+    <w:lvl w:ilvl="0" w:tplc="0409000B">
       <w:start w:val="1"/>
       <w:numFmt w:val="bullet"/>
-      <w:lvlText w:val=""/>
+      <w:lvlText w:val=""/>
       <w:lvlJc w:val="left"/>
       <w:pPr>
-        <w:ind w:left="1134" w:hanging="420"/>
+        <w:ind w:left="1554" w:hanging="420"/>
       </w:pPr>
       <w:rPr>
         <w:rFonts w:ascii="Wingdings" w:hAnsi="Wingdings" w:hint="default"/>
@@ -4323,7 +5778,7 @@
       <w:lvlText w:val=""/>
       <w:lvlJc w:val="left"/>
       <w:pPr>
-        <w:ind w:left="1554" w:hanging="420"/>
+        <w:ind w:left="1974" w:hanging="420"/>
       </w:pPr>
       <w:rPr>
         <w:rFonts w:ascii="Wingdings" w:hAnsi="Wingdings" w:hint="default"/>
@@ -4335,7 +5790,7 @@
       <w:lvlText w:val=""/>
       <w:lvlJc w:val="left"/>
       <w:pPr>
-        <w:ind w:left="1974" w:hanging="420"/>
+        <w:ind w:left="2394" w:hanging="420"/>
       </w:pPr>
       <w:rPr>
         <w:rFonts w:ascii="Wingdings" w:hAnsi="Wingdings" w:hint="default"/>
@@ -4347,7 +5802,7 @@
       <w:lvlText w:val=""/>
       <w:lvlJc w:val="left"/>
       <w:pPr>
-        <w:ind w:left="2394" w:hanging="420"/>
+        <w:ind w:left="2814" w:hanging="420"/>
       </w:pPr>
       <w:rPr>
         <w:rFonts w:ascii="Wingdings" w:hAnsi="Wingdings" w:hint="default"/>
@@ -4359,7 +5814,7 @@
       <w:lvlText w:val=""/>
       <w:lvlJc w:val="left"/>
       <w:pPr>
-        <w:ind w:left="2814" w:hanging="420"/>
+        <w:ind w:left="3234" w:hanging="420"/>
       </w:pPr>
       <w:rPr>
         <w:rFonts w:ascii="Wingdings" w:hAnsi="Wingdings" w:hint="default"/>
@@ -4371,7 +5826,7 @@
       <w:lvlText w:val=""/>
       <w:lvlJc w:val="left"/>
       <w:pPr>
-        <w:ind w:left="3234" w:hanging="420"/>
+        <w:ind w:left="3654" w:hanging="420"/>
       </w:pPr>
       <w:rPr>
         <w:rFonts w:ascii="Wingdings" w:hAnsi="Wingdings" w:hint="default"/>
@@ -4383,7 +5838,7 @@
       <w:lvlText w:val=""/>
       <w:lvlJc w:val="left"/>
       <w:pPr>
-        <w:ind w:left="3654" w:hanging="420"/>
+        <w:ind w:left="4074" w:hanging="420"/>
       </w:pPr>
       <w:rPr>
         <w:rFonts w:ascii="Wingdings" w:hAnsi="Wingdings" w:hint="default"/>
@@ -4395,7 +5850,7 @@
       <w:lvlText w:val=""/>
       <w:lvlJc w:val="left"/>
       <w:pPr>
-        <w:ind w:left="4074" w:hanging="420"/>
+        <w:ind w:left="4494" w:hanging="420"/>
       </w:pPr>
       <w:rPr>
         <w:rFonts w:ascii="Wingdings" w:hAnsi="Wingdings" w:hint="default"/>
@@ -4407,14 +5862,127 @@
       <w:lvlText w:val=""/>
       <w:lvlJc w:val="left"/>
       <w:pPr>
-        <w:ind w:left="4494" w:hanging="420"/>
+        <w:ind w:left="4914" w:hanging="420"/>
       </w:pPr>
       <w:rPr>
         <w:rFonts w:ascii="Wingdings" w:hAnsi="Wingdings" w:hint="default"/>
       </w:rPr>
     </w:lvl>
   </w:abstractNum>
-  <w:abstractNum w:abstractNumId="3">
+  <w:abstractNum w:abstractNumId="4">
+    <w:nsid w:val="42BA158F"/>
+    <w:multiLevelType w:val="hybridMultilevel"/>
+    <w:tmpl w:val="A32699AC"/>
+    <w:lvl w:ilvl="0" w:tplc="04090001">
+      <w:start w:val="1"/>
+      <w:numFmt w:val="bullet"/>
+      <w:lvlText w:val=""/>
+      <w:lvlJc w:val="left"/>
+      <w:pPr>
+        <w:ind w:left="1134" w:hanging="420"/>
+      </w:pPr>
+      <w:rPr>
+        <w:rFonts w:ascii="Wingdings" w:hAnsi="Wingdings" w:hint="default"/>
+      </w:rPr>
+    </w:lvl>
+    <w:lvl w:ilvl="1" w:tplc="04090003" w:tentative="1">
+      <w:start w:val="1"/>
+      <w:numFmt w:val="bullet"/>
+      <w:lvlText w:val=""/>
+      <w:lvlJc w:val="left"/>
+      <w:pPr>
+        <w:ind w:left="1554" w:hanging="420"/>
+      </w:pPr>
+      <w:rPr>
+        <w:rFonts w:ascii="Wingdings" w:hAnsi="Wingdings" w:hint="default"/>
+      </w:rPr>
+    </w:lvl>
+    <w:lvl w:ilvl="2" w:tplc="04090005" w:tentative="1">
+      <w:start w:val="1"/>
+      <w:numFmt w:val="bullet"/>
+      <w:lvlText w:val=""/>
+      <w:lvlJc w:val="left"/>
+      <w:pPr>
+        <w:ind w:left="1974" w:hanging="420"/>
+      </w:pPr>
+      <w:rPr>
+        <w:rFonts w:ascii="Wingdings" w:hAnsi="Wingdings" w:hint="default"/>
+      </w:rPr>
+    </w:lvl>
+    <w:lvl w:ilvl="3" w:tplc="04090001" w:tentative="1">
+      <w:start w:val="1"/>
+      <w:numFmt w:val="bullet"/>
+      <w:lvlText w:val=""/>
+      <w:lvlJc w:val="left"/>
+      <w:pPr>
+        <w:ind w:left="2394" w:hanging="420"/>
+      </w:pPr>
+      <w:rPr>
+        <w:rFonts w:ascii="Wingdings" w:hAnsi="Wingdings" w:hint="default"/>
+      </w:rPr>
+    </w:lvl>
+    <w:lvl w:ilvl="4" w:tplc="04090003" w:tentative="1">
+      <w:start w:val="1"/>
+      <w:numFmt w:val="bullet"/>
+      <w:lvlText w:val=""/>
+      <w:lvlJc w:val="left"/>
+      <w:pPr>
+        <w:ind w:left="2814" w:hanging="420"/>
+      </w:pPr>
+      <w:rPr>
+        <w:rFonts w:ascii="Wingdings" w:hAnsi="Wingdings" w:hint="default"/>
+      </w:rPr>
+    </w:lvl>
+    <w:lvl w:ilvl="5" w:tplc="04090005" w:tentative="1">
+      <w:start w:val="1"/>
+      <w:numFmt w:val="bullet"/>
+      <w:lvlText w:val=""/>
+      <w:lvlJc w:val="left"/>
+      <w:pPr>
+        <w:ind w:left="3234" w:hanging="420"/>
+      </w:pPr>
+      <w:rPr>
+        <w:rFonts w:ascii="Wingdings" w:hAnsi="Wingdings" w:hint="default"/>
+      </w:rPr>
+    </w:lvl>
+    <w:lvl w:ilvl="6" w:tplc="04090001" w:tentative="1">
+      <w:start w:val="1"/>
+      <w:numFmt w:val="bullet"/>
+      <w:lvlText w:val=""/>
+      <w:lvlJc w:val="left"/>
+      <w:pPr>
+        <w:ind w:left="3654" w:hanging="420"/>
+      </w:pPr>
+      <w:rPr>
+        <w:rFonts w:ascii="Wingdings" w:hAnsi="Wingdings" w:hint="default"/>
+      </w:rPr>
+    </w:lvl>
+    <w:lvl w:ilvl="7" w:tplc="04090003" w:tentative="1">
+      <w:start w:val="1"/>
+      <w:numFmt w:val="bullet"/>
+      <w:lvlText w:val=""/>
+      <w:lvlJc w:val="left"/>
+      <w:pPr>
+        <w:ind w:left="4074" w:hanging="420"/>
+      </w:pPr>
+      <w:rPr>
+        <w:rFonts w:ascii="Wingdings" w:hAnsi="Wingdings" w:hint="default"/>
+      </w:rPr>
+    </w:lvl>
+    <w:lvl w:ilvl="8" w:tplc="04090005" w:tentative="1">
+      <w:start w:val="1"/>
+      <w:numFmt w:val="bullet"/>
+      <w:lvlText w:val=""/>
+      <w:lvlJc w:val="left"/>
+      <w:pPr>
+        <w:ind w:left="4494" w:hanging="420"/>
+      </w:pPr>
+      <w:rPr>
+        <w:rFonts w:ascii="Wingdings" w:hAnsi="Wingdings" w:hint="default"/>
+      </w:rPr>
+    </w:lvl>
+  </w:abstractNum>
+  <w:abstractNum w:abstractNumId="5">
     <w:nsid w:val="5524109E"/>
     <w:multiLevelType w:val="hybridMultilevel"/>
     <w:tmpl w:val="7CD45B22"/>
@@ -4507,13 +6075,49 @@
     <w:abstractNumId w:val="1"/>
   </w:num>
   <w:num w:numId="2">
-    <w:abstractNumId w:val="3"/>
+    <w:abstractNumId w:val="5"/>
   </w:num>
   <w:num w:numId="3">
     <w:abstractNumId w:val="0"/>
   </w:num>
   <w:num w:numId="4">
+    <w:abstractNumId w:val="4"/>
+  </w:num>
+  <w:num w:numId="5">
+    <w:abstractNumId w:val="5"/>
+    <w:lvlOverride w:ilvl="0">
+      <w:startOverride w:val="1"/>
+    </w:lvlOverride>
+    <w:lvlOverride w:ilvl="1">
+      <w:startOverride w:val="1"/>
+    </w:lvlOverride>
+    <w:lvlOverride w:ilvl="2">
+      <w:startOverride w:val="1"/>
+    </w:lvlOverride>
+    <w:lvlOverride w:ilvl="3">
+      <w:startOverride w:val="1"/>
+    </w:lvlOverride>
+    <w:lvlOverride w:ilvl="4">
+      <w:startOverride w:val="1"/>
+    </w:lvlOverride>
+    <w:lvlOverride w:ilvl="5">
+      <w:startOverride w:val="1"/>
+    </w:lvlOverride>
+    <w:lvlOverride w:ilvl="6">
+      <w:startOverride w:val="1"/>
+    </w:lvlOverride>
+    <w:lvlOverride w:ilvl="7">
+      <w:startOverride w:val="1"/>
+    </w:lvlOverride>
+    <w:lvlOverride w:ilvl="8">
+      <w:startOverride w:val="1"/>
+    </w:lvlOverride>
+  </w:num>
+  <w:num w:numId="6">
     <w:abstractNumId w:val="2"/>
+  </w:num>
+  <w:num w:numId="7">
+    <w:abstractNumId w:val="3"/>
   </w:num>
 </w:numbering>
 </file>
@@ -4728,6 +6332,7 @@
   <w:style w:type="character" w:default="1" w:styleId="a0">
     <w:name w:val="Default Paragraph Font"/>
     <w:uiPriority w:val="1"/>
+    <w:semiHidden/>
     <w:unhideWhenUsed/>
   </w:style>
   <w:style w:type="table" w:default="1" w:styleId="a1">
@@ -6336,82 +7941,82 @@
     </dgm:pt>
   </dgm:ptLst>
   <dgm:cxnLst>
-    <dgm:cxn modelId="{5B0001E6-C642-48D2-AFAB-3067F5964B49}" type="presOf" srcId="{8B699A72-7368-475A-AE7C-EF8EA45895C6}" destId="{AB169A77-9190-453B-882A-AD33B6DDB6C9}" srcOrd="0" destOrd="0" presId="urn:microsoft.com/office/officeart/2005/8/layout/orgChart1"/>
+    <dgm:cxn modelId="{7451D297-231C-44ED-A72C-7452E4C552BC}" type="presOf" srcId="{B7D28167-E840-4DA5-A5F4-E3F71C0A39AF}" destId="{77125A71-C2EA-4411-A89D-A7B7B3478600}" srcOrd="0" destOrd="0" presId="urn:microsoft.com/office/officeart/2005/8/layout/orgChart1"/>
+    <dgm:cxn modelId="{D8D95022-A620-431A-8450-2D720281B952}" type="presOf" srcId="{8B699A72-7368-475A-AE7C-EF8EA45895C6}" destId="{AB169A77-9190-453B-882A-AD33B6DDB6C9}" srcOrd="0" destOrd="0" presId="urn:microsoft.com/office/officeart/2005/8/layout/orgChart1"/>
+    <dgm:cxn modelId="{256F1D22-E7DE-4F9E-B29A-37CB851032EA}" type="presOf" srcId="{B7D28167-E840-4DA5-A5F4-E3F71C0A39AF}" destId="{41B0467F-AC51-4644-B775-EBAB90FB77C2}" srcOrd="1" destOrd="0" presId="urn:microsoft.com/office/officeart/2005/8/layout/orgChart1"/>
+    <dgm:cxn modelId="{CD59AF81-03B6-4C5C-8CD6-B459FFFBF315}" type="presOf" srcId="{D63A484A-811B-43B3-9D55-7F56E2573932}" destId="{73ABC2F8-BD6F-497D-BB49-E62172DCD12E}" srcOrd="0" destOrd="0" presId="urn:microsoft.com/office/officeart/2005/8/layout/orgChart1"/>
     <dgm:cxn modelId="{5BB4DE17-3AE2-470F-A3CE-0FFF5B134CB9}" srcId="{148C9CD0-9EE3-40DD-86E0-172B0C2D6533}" destId="{D5BAFB14-5885-4B97-A164-CA4CE21D03CD}" srcOrd="2" destOrd="0" parTransId="{F6352F3C-A76D-494C-9A72-3D25185D2461}" sibTransId="{AD69638D-7DB1-4881-826D-641520A863E1}"/>
-    <dgm:cxn modelId="{DDA6088D-0C23-44F5-B8FE-4282FE2947BE}" type="presOf" srcId="{B7D28167-E840-4DA5-A5F4-E3F71C0A39AF}" destId="{77125A71-C2EA-4411-A89D-A7B7B3478600}" srcOrd="0" destOrd="0" presId="urn:microsoft.com/office/officeart/2005/8/layout/orgChart1"/>
-    <dgm:cxn modelId="{E7526C1D-2EEF-4A32-BF94-F614C325918A}" type="presOf" srcId="{5863EA67-C9B8-471A-A963-D5D9672A2E26}" destId="{ECEA2A8A-B2FF-426B-9389-807923C9B4DD}" srcOrd="1" destOrd="0" presId="urn:microsoft.com/office/officeart/2005/8/layout/orgChart1"/>
+    <dgm:cxn modelId="{40CBE272-8F9A-4914-8E63-9C748EBD5302}" type="presOf" srcId="{148C9CD0-9EE3-40DD-86E0-172B0C2D6533}" destId="{629FE721-058E-4623-9E47-CE7EA5F08207}" srcOrd="1" destOrd="0" presId="urn:microsoft.com/office/officeart/2005/8/layout/orgChart1"/>
     <dgm:cxn modelId="{2C5B6D93-1BFF-4FE8-AC90-6ED76E277B60}" srcId="{148C9CD0-9EE3-40DD-86E0-172B0C2D6533}" destId="{F332AC57-2691-4A8F-B4C4-FEFCAC5DF3E7}" srcOrd="0" destOrd="0" parTransId="{04B44716-CEB1-442A-AE4F-F4B9B145027A}" sibTransId="{3F6A5CA6-030C-4AF0-B7C2-FE1CCACB8472}"/>
-    <dgm:cxn modelId="{035BC8D7-77C5-4B1E-9B53-3976587CDB6F}" type="presOf" srcId="{46EAAE39-0A15-469E-B78E-9C8F6D028EB3}" destId="{7B586201-5CBB-4422-9C4F-9242A2931BE4}" srcOrd="0" destOrd="0" presId="urn:microsoft.com/office/officeart/2005/8/layout/orgChart1"/>
+    <dgm:cxn modelId="{26ED2775-3F83-44A8-A733-21F54969EA20}" type="presOf" srcId="{0C9B9B85-B597-4614-A160-CB655E26B067}" destId="{0EE3D37F-37E6-4C33-ABBB-92BA6DA51302}" srcOrd="0" destOrd="0" presId="urn:microsoft.com/office/officeart/2005/8/layout/orgChart1"/>
+    <dgm:cxn modelId="{750E2D59-83BA-44EA-A981-07179971D3CA}" type="presOf" srcId="{148C9CD0-9EE3-40DD-86E0-172B0C2D6533}" destId="{93F5A9C5-B7FB-45EE-B049-C15543DD77E8}" srcOrd="0" destOrd="0" presId="urn:microsoft.com/office/officeart/2005/8/layout/orgChart1"/>
     <dgm:cxn modelId="{F26AFE7F-8528-40D2-875B-7340056CA5D7}" srcId="{B7D28167-E840-4DA5-A5F4-E3F71C0A39AF}" destId="{5863EA67-C9B8-471A-A963-D5D9672A2E26}" srcOrd="0" destOrd="0" parTransId="{B5F75469-69FA-4FDA-A490-2ABEFC613F9B}" sibTransId="{230AFBEB-9937-49BE-8ACF-3C769020520E}"/>
     <dgm:cxn modelId="{E85E4CC7-4EE6-4B9B-996A-F82AF542B4E2}" srcId="{F332AC57-2691-4A8F-B4C4-FEFCAC5DF3E7}" destId="{D63A484A-811B-43B3-9D55-7F56E2573932}" srcOrd="0" destOrd="0" parTransId="{3B3DE75F-EF7A-4899-BE11-316FDBF05FEF}" sibTransId="{7301746F-ADCF-4834-8DF3-AC51B9584409}"/>
-    <dgm:cxn modelId="{6B3ED359-1E4B-4677-98E9-04EE8C36F515}" type="presOf" srcId="{0C9B9B85-B597-4614-A160-CB655E26B067}" destId="{41FD32A4-F87C-475E-AB92-508CDEDD7B50}" srcOrd="1" destOrd="0" presId="urn:microsoft.com/office/officeart/2005/8/layout/orgChart1"/>
-    <dgm:cxn modelId="{7D00D161-D398-43E6-B091-B78F969FFDF1}" type="presOf" srcId="{D63A484A-811B-43B3-9D55-7F56E2573932}" destId="{73ABC2F8-BD6F-497D-BB49-E62172DCD12E}" srcOrd="0" destOrd="0" presId="urn:microsoft.com/office/officeart/2005/8/layout/orgChart1"/>
-    <dgm:cxn modelId="{AC40EBE8-A4A6-4C52-9461-F66E0D9FAC85}" type="presOf" srcId="{B5F75469-69FA-4FDA-A490-2ABEFC613F9B}" destId="{E8A932B1-BE9D-4314-94CF-4A7401A8B622}" srcOrd="0" destOrd="0" presId="urn:microsoft.com/office/officeart/2005/8/layout/orgChart1"/>
-    <dgm:cxn modelId="{103B3772-EDC5-4B00-9206-34C4A9E540AE}" type="presOf" srcId="{148C9CD0-9EE3-40DD-86E0-172B0C2D6533}" destId="{629FE721-058E-4623-9E47-CE7EA5F08207}" srcOrd="1" destOrd="0" presId="urn:microsoft.com/office/officeart/2005/8/layout/orgChart1"/>
-    <dgm:cxn modelId="{3484F4E0-5606-4F73-86F2-272C1AF3AAC2}" type="presOf" srcId="{148C9CD0-9EE3-40DD-86E0-172B0C2D6533}" destId="{93F5A9C5-B7FB-45EE-B049-C15543DD77E8}" srcOrd="0" destOrd="0" presId="urn:microsoft.com/office/officeart/2005/8/layout/orgChart1"/>
+    <dgm:cxn modelId="{74613992-9736-40A6-9C0E-82F7859776A8}" type="presOf" srcId="{7B69B302-0B41-47B7-98CE-1D90AE5BC159}" destId="{92E7C29D-6CFD-41D7-8925-72178926D531}" srcOrd="0" destOrd="0" presId="urn:microsoft.com/office/officeart/2005/8/layout/orgChart1"/>
+    <dgm:cxn modelId="{BE91E87A-8A07-4547-93DF-D8A67431AEDC}" type="presOf" srcId="{04B44716-CEB1-442A-AE4F-F4B9B145027A}" destId="{E8A581ED-6645-40EE-A4DB-70347771A40B}" srcOrd="0" destOrd="0" presId="urn:microsoft.com/office/officeart/2005/8/layout/orgChart1"/>
+    <dgm:cxn modelId="{7F0F06E1-4442-46DC-8C67-4BB1522FDEDF}" type="presOf" srcId="{B5F75469-69FA-4FDA-A490-2ABEFC613F9B}" destId="{E8A932B1-BE9D-4314-94CF-4A7401A8B622}" srcOrd="0" destOrd="0" presId="urn:microsoft.com/office/officeart/2005/8/layout/orgChart1"/>
+    <dgm:cxn modelId="{592824D8-34CC-4C8E-8545-0A5C3A12373C}" type="presOf" srcId="{5863EA67-C9B8-471A-A963-D5D9672A2E26}" destId="{ECEA2A8A-B2FF-426B-9389-807923C9B4DD}" srcOrd="1" destOrd="0" presId="urn:microsoft.com/office/officeart/2005/8/layout/orgChart1"/>
+    <dgm:cxn modelId="{141DFF5C-0F7B-4004-A098-5FD0E251E8F8}" type="presOf" srcId="{D63A484A-811B-43B3-9D55-7F56E2573932}" destId="{97B934FD-BA69-4106-BFD0-9D65F82FD90E}" srcOrd="1" destOrd="0" presId="urn:microsoft.com/office/officeart/2005/8/layout/orgChart1"/>
+    <dgm:cxn modelId="{DA1FD1AE-DFCD-4C01-8FA7-99D10BEEF9A6}" type="presOf" srcId="{F332AC57-2691-4A8F-B4C4-FEFCAC5DF3E7}" destId="{FAC3CA67-9A95-452E-A512-0C69C41C10FA}" srcOrd="1" destOrd="0" presId="urn:microsoft.com/office/officeart/2005/8/layout/orgChart1"/>
     <dgm:cxn modelId="{2AE50F47-68B9-4201-AF5E-2186A1B45CA2}" srcId="{8B699A72-7368-475A-AE7C-EF8EA45895C6}" destId="{148C9CD0-9EE3-40DD-86E0-172B0C2D6533}" srcOrd="0" destOrd="0" parTransId="{9829BB2B-F7CE-40B7-A178-1A2B0FBB8973}" sibTransId="{1C35DFCA-40BB-4735-A8CC-B65918D00B1A}"/>
     <dgm:cxn modelId="{F98856C5-9AA7-411F-9978-0C9F5688E396}" srcId="{148C9CD0-9EE3-40DD-86E0-172B0C2D6533}" destId="{B7D28167-E840-4DA5-A5F4-E3F71C0A39AF}" srcOrd="1" destOrd="0" parTransId="{46EAAE39-0A15-469E-B78E-9C8F6D028EB3}" sibTransId="{7756D3C2-72E2-4431-9EF7-10A9A6DCCAA6}"/>
-    <dgm:cxn modelId="{2A9D8128-AED2-4461-93D4-181A74046A99}" type="presOf" srcId="{D5BAFB14-5885-4B97-A164-CA4CE21D03CD}" destId="{C010D489-3B09-4E3C-9292-86B9A484DE24}" srcOrd="1" destOrd="0" presId="urn:microsoft.com/office/officeart/2005/8/layout/orgChart1"/>
-    <dgm:cxn modelId="{34FD9B6F-8091-489B-877F-7C2381B0E06C}" type="presOf" srcId="{D63A484A-811B-43B3-9D55-7F56E2573932}" destId="{97B934FD-BA69-4106-BFD0-9D65F82FD90E}" srcOrd="1" destOrd="0" presId="urn:microsoft.com/office/officeart/2005/8/layout/orgChart1"/>
-    <dgm:cxn modelId="{EFBDDD0C-468C-4CA3-A68C-DBF5FD6EA8BF}" type="presOf" srcId="{F332AC57-2691-4A8F-B4C4-FEFCAC5DF3E7}" destId="{FAC3CA67-9A95-452E-A512-0C69C41C10FA}" srcOrd="1" destOrd="0" presId="urn:microsoft.com/office/officeart/2005/8/layout/orgChart1"/>
+    <dgm:cxn modelId="{930A2A3F-7507-48AD-8BF2-770C101EC191}" type="presOf" srcId="{D5BAFB14-5885-4B97-A164-CA4CE21D03CD}" destId="{04D20726-B17B-4868-BB70-D3A90B97A071}" srcOrd="0" destOrd="0" presId="urn:microsoft.com/office/officeart/2005/8/layout/orgChart1"/>
+    <dgm:cxn modelId="{C73BE3CF-2D02-436D-A2B8-CF69A7ED90B8}" type="presOf" srcId="{F332AC57-2691-4A8F-B4C4-FEFCAC5DF3E7}" destId="{C7144F17-E55F-448D-BA8A-7E74E2E067DE}" srcOrd="0" destOrd="0" presId="urn:microsoft.com/office/officeart/2005/8/layout/orgChart1"/>
+    <dgm:cxn modelId="{44E4A150-1D49-456D-9B46-71A6C4B4A2C5}" type="presOf" srcId="{0C9B9B85-B597-4614-A160-CB655E26B067}" destId="{41FD32A4-F87C-475E-AB92-508CDEDD7B50}" srcOrd="1" destOrd="0" presId="urn:microsoft.com/office/officeart/2005/8/layout/orgChart1"/>
+    <dgm:cxn modelId="{89768899-3F72-47D5-85FD-C844944121CD}" type="presOf" srcId="{3B3DE75F-EF7A-4899-BE11-316FDBF05FEF}" destId="{3456058B-0FB7-4057-8463-68F8EB5E3956}" srcOrd="0" destOrd="0" presId="urn:microsoft.com/office/officeart/2005/8/layout/orgChart1"/>
     <dgm:cxn modelId="{8BABB56B-9FB1-455C-AC05-A4304A912F46}" srcId="{148C9CD0-9EE3-40DD-86E0-172B0C2D6533}" destId="{0C9B9B85-B597-4614-A160-CB655E26B067}" srcOrd="3" destOrd="0" parTransId="{7B69B302-0B41-47B7-98CE-1D90AE5BC159}" sibTransId="{EDA266D4-30BB-4D64-8C5A-7E1603C4086B}"/>
-    <dgm:cxn modelId="{01D051E4-600E-41AA-829A-E8091CE6E106}" type="presOf" srcId="{7B69B302-0B41-47B7-98CE-1D90AE5BC159}" destId="{92E7C29D-6CFD-41D7-8925-72178926D531}" srcOrd="0" destOrd="0" presId="urn:microsoft.com/office/officeart/2005/8/layout/orgChart1"/>
-    <dgm:cxn modelId="{82F364B6-66D7-40B2-8CD8-B538BEFF220C}" type="presOf" srcId="{B7D28167-E840-4DA5-A5F4-E3F71C0A39AF}" destId="{41B0467F-AC51-4644-B775-EBAB90FB77C2}" srcOrd="1" destOrd="0" presId="urn:microsoft.com/office/officeart/2005/8/layout/orgChart1"/>
-    <dgm:cxn modelId="{54D3CE47-A760-4448-8ABD-09543693C6BF}" type="presOf" srcId="{F332AC57-2691-4A8F-B4C4-FEFCAC5DF3E7}" destId="{C7144F17-E55F-448D-BA8A-7E74E2E067DE}" srcOrd="0" destOrd="0" presId="urn:microsoft.com/office/officeart/2005/8/layout/orgChart1"/>
-    <dgm:cxn modelId="{C8154CEA-2E7A-4DDD-B01C-19E2E2DF5CE5}" type="presOf" srcId="{3B3DE75F-EF7A-4899-BE11-316FDBF05FEF}" destId="{3456058B-0FB7-4057-8463-68F8EB5E3956}" srcOrd="0" destOrd="0" presId="urn:microsoft.com/office/officeart/2005/8/layout/orgChart1"/>
-    <dgm:cxn modelId="{B5AFAB04-2D0D-4F72-BB45-760BC80258C0}" type="presOf" srcId="{5863EA67-C9B8-471A-A963-D5D9672A2E26}" destId="{E5C45FA8-4C90-49C5-969F-8CB907B7E754}" srcOrd="0" destOrd="0" presId="urn:microsoft.com/office/officeart/2005/8/layout/orgChart1"/>
-    <dgm:cxn modelId="{30A9EDF2-AE11-47A2-9CC6-3165C475FEC7}" type="presOf" srcId="{0C9B9B85-B597-4614-A160-CB655E26B067}" destId="{0EE3D37F-37E6-4C33-ABBB-92BA6DA51302}" srcOrd="0" destOrd="0" presId="urn:microsoft.com/office/officeart/2005/8/layout/orgChart1"/>
-    <dgm:cxn modelId="{31907F51-3D74-4749-86E6-45E89C1176B1}" type="presOf" srcId="{F6352F3C-A76D-494C-9A72-3D25185D2461}" destId="{365334CF-FC92-45FC-8F0B-B2C92FB4DF20}" srcOrd="0" destOrd="0" presId="urn:microsoft.com/office/officeart/2005/8/layout/orgChart1"/>
-    <dgm:cxn modelId="{2F30AEF4-69E6-4315-9904-9B4294A72DFE}" type="presOf" srcId="{04B44716-CEB1-442A-AE4F-F4B9B145027A}" destId="{E8A581ED-6645-40EE-A4DB-70347771A40B}" srcOrd="0" destOrd="0" presId="urn:microsoft.com/office/officeart/2005/8/layout/orgChart1"/>
-    <dgm:cxn modelId="{883D6955-1D8C-47BA-BAEC-2A993D22DB62}" type="presOf" srcId="{D5BAFB14-5885-4B97-A164-CA4CE21D03CD}" destId="{04D20726-B17B-4868-BB70-D3A90B97A071}" srcOrd="0" destOrd="0" presId="urn:microsoft.com/office/officeart/2005/8/layout/orgChart1"/>
-    <dgm:cxn modelId="{9ED8E50A-110F-4057-A63F-FD82F1BDF067}" type="presParOf" srcId="{AB169A77-9190-453B-882A-AD33B6DDB6C9}" destId="{5F7A399E-984A-4D59-83A9-E77FD1664222}" srcOrd="0" destOrd="0" presId="urn:microsoft.com/office/officeart/2005/8/layout/orgChart1"/>
-    <dgm:cxn modelId="{27D578EE-BCFD-41B7-B951-AC82C519E71F}" type="presParOf" srcId="{5F7A399E-984A-4D59-83A9-E77FD1664222}" destId="{DF2ACC59-CA72-4825-BB71-E9F3C7EE3FC2}" srcOrd="0" destOrd="0" presId="urn:microsoft.com/office/officeart/2005/8/layout/orgChart1"/>
-    <dgm:cxn modelId="{90647CE6-AD57-468F-837D-475AC744037B}" type="presParOf" srcId="{DF2ACC59-CA72-4825-BB71-E9F3C7EE3FC2}" destId="{93F5A9C5-B7FB-45EE-B049-C15543DD77E8}" srcOrd="0" destOrd="0" presId="urn:microsoft.com/office/officeart/2005/8/layout/orgChart1"/>
-    <dgm:cxn modelId="{5CC62EB7-B516-4898-B947-263A28A7E1E0}" type="presParOf" srcId="{DF2ACC59-CA72-4825-BB71-E9F3C7EE3FC2}" destId="{629FE721-058E-4623-9E47-CE7EA5F08207}" srcOrd="1" destOrd="0" presId="urn:microsoft.com/office/officeart/2005/8/layout/orgChart1"/>
-    <dgm:cxn modelId="{CBA03339-A099-4B72-8C93-F95910D9A4BC}" type="presParOf" srcId="{5F7A399E-984A-4D59-83A9-E77FD1664222}" destId="{9EEE5DB5-B5EE-4C90-AACD-B2D9313E4563}" srcOrd="1" destOrd="0" presId="urn:microsoft.com/office/officeart/2005/8/layout/orgChart1"/>
-    <dgm:cxn modelId="{B42A88B5-7DD8-4489-927C-9CA1CE83B1DE}" type="presParOf" srcId="{9EEE5DB5-B5EE-4C90-AACD-B2D9313E4563}" destId="{E8A581ED-6645-40EE-A4DB-70347771A40B}" srcOrd="0" destOrd="0" presId="urn:microsoft.com/office/officeart/2005/8/layout/orgChart1"/>
-    <dgm:cxn modelId="{6BC2E6DC-02E6-4EED-B83E-F6515149355D}" type="presParOf" srcId="{9EEE5DB5-B5EE-4C90-AACD-B2D9313E4563}" destId="{55A27BC8-50B4-45DC-A532-745C07AEE5D7}" srcOrd="1" destOrd="0" presId="urn:microsoft.com/office/officeart/2005/8/layout/orgChart1"/>
-    <dgm:cxn modelId="{E367C20B-93E1-44D3-BA6E-6A1EB1BEC385}" type="presParOf" srcId="{55A27BC8-50B4-45DC-A532-745C07AEE5D7}" destId="{C8755AB5-E9AD-4F5A-B7C7-84719432BEBB}" srcOrd="0" destOrd="0" presId="urn:microsoft.com/office/officeart/2005/8/layout/orgChart1"/>
-    <dgm:cxn modelId="{D92E4622-E2A9-4459-8D57-76EBEFBD377D}" type="presParOf" srcId="{C8755AB5-E9AD-4F5A-B7C7-84719432BEBB}" destId="{C7144F17-E55F-448D-BA8A-7E74E2E067DE}" srcOrd="0" destOrd="0" presId="urn:microsoft.com/office/officeart/2005/8/layout/orgChart1"/>
-    <dgm:cxn modelId="{5F0B6363-311C-4ED0-9F70-D2300F282391}" type="presParOf" srcId="{C8755AB5-E9AD-4F5A-B7C7-84719432BEBB}" destId="{FAC3CA67-9A95-452E-A512-0C69C41C10FA}" srcOrd="1" destOrd="0" presId="urn:microsoft.com/office/officeart/2005/8/layout/orgChart1"/>
-    <dgm:cxn modelId="{E42E486F-0398-4BBC-B35E-7307EBA9EAD8}" type="presParOf" srcId="{55A27BC8-50B4-45DC-A532-745C07AEE5D7}" destId="{B7516DE8-383A-4A59-B8B0-DD8D2DA75961}" srcOrd="1" destOrd="0" presId="urn:microsoft.com/office/officeart/2005/8/layout/orgChart1"/>
-    <dgm:cxn modelId="{DEA62DCA-0C22-46C2-813C-567D932BFB62}" type="presParOf" srcId="{B7516DE8-383A-4A59-B8B0-DD8D2DA75961}" destId="{3456058B-0FB7-4057-8463-68F8EB5E3956}" srcOrd="0" destOrd="0" presId="urn:microsoft.com/office/officeart/2005/8/layout/orgChart1"/>
-    <dgm:cxn modelId="{B521ED2D-7129-445A-A728-D5387AA7A15F}" type="presParOf" srcId="{B7516DE8-383A-4A59-B8B0-DD8D2DA75961}" destId="{86906440-F03A-49CA-B0C5-2EF9097F9E5C}" srcOrd="1" destOrd="0" presId="urn:microsoft.com/office/officeart/2005/8/layout/orgChart1"/>
-    <dgm:cxn modelId="{067F92CB-44E2-44CE-BD68-87BB26D2F269}" type="presParOf" srcId="{86906440-F03A-49CA-B0C5-2EF9097F9E5C}" destId="{2165A999-62B9-49E1-8059-4EE7F34CBC0C}" srcOrd="0" destOrd="0" presId="urn:microsoft.com/office/officeart/2005/8/layout/orgChart1"/>
-    <dgm:cxn modelId="{C2A144AD-B86C-49C6-B0D1-1B513665B11B}" type="presParOf" srcId="{2165A999-62B9-49E1-8059-4EE7F34CBC0C}" destId="{73ABC2F8-BD6F-497D-BB49-E62172DCD12E}" srcOrd="0" destOrd="0" presId="urn:microsoft.com/office/officeart/2005/8/layout/orgChart1"/>
-    <dgm:cxn modelId="{A1878D71-3DF3-4F71-8286-D6A6A683E0A2}" type="presParOf" srcId="{2165A999-62B9-49E1-8059-4EE7F34CBC0C}" destId="{97B934FD-BA69-4106-BFD0-9D65F82FD90E}" srcOrd="1" destOrd="0" presId="urn:microsoft.com/office/officeart/2005/8/layout/orgChart1"/>
-    <dgm:cxn modelId="{28E21979-6073-463D-A032-A09B4DF849C3}" type="presParOf" srcId="{86906440-F03A-49CA-B0C5-2EF9097F9E5C}" destId="{89CBEA05-3A3D-4276-9808-A2E48A36B0BD}" srcOrd="1" destOrd="0" presId="urn:microsoft.com/office/officeart/2005/8/layout/orgChart1"/>
-    <dgm:cxn modelId="{E462A59C-9B45-4948-864D-3E34607D0CCF}" type="presParOf" srcId="{86906440-F03A-49CA-B0C5-2EF9097F9E5C}" destId="{BF623EAF-EFE9-4A7F-8637-9DB6AE45A8E7}" srcOrd="2" destOrd="0" presId="urn:microsoft.com/office/officeart/2005/8/layout/orgChart1"/>
-    <dgm:cxn modelId="{917331EA-4544-45AB-AD34-FAA3E35ACE73}" type="presParOf" srcId="{55A27BC8-50B4-45DC-A532-745C07AEE5D7}" destId="{757186A1-A35C-4903-B064-D13CF15D13D7}" srcOrd="2" destOrd="0" presId="urn:microsoft.com/office/officeart/2005/8/layout/orgChart1"/>
-    <dgm:cxn modelId="{2287E445-82D6-44D0-B54D-39994188FEC0}" type="presParOf" srcId="{9EEE5DB5-B5EE-4C90-AACD-B2D9313E4563}" destId="{7B586201-5CBB-4422-9C4F-9242A2931BE4}" srcOrd="2" destOrd="0" presId="urn:microsoft.com/office/officeart/2005/8/layout/orgChart1"/>
-    <dgm:cxn modelId="{F23A8451-A6DB-4116-9D19-32E5E4049CC6}" type="presParOf" srcId="{9EEE5DB5-B5EE-4C90-AACD-B2D9313E4563}" destId="{B65211B7-5B21-4FEC-A4A9-CFBEE1669A7D}" srcOrd="3" destOrd="0" presId="urn:microsoft.com/office/officeart/2005/8/layout/orgChart1"/>
-    <dgm:cxn modelId="{7F0650A9-BB44-49B1-9283-8039FEC8278F}" type="presParOf" srcId="{B65211B7-5B21-4FEC-A4A9-CFBEE1669A7D}" destId="{2F818B27-AE55-4C0C-B41E-85A4373F63A5}" srcOrd="0" destOrd="0" presId="urn:microsoft.com/office/officeart/2005/8/layout/orgChart1"/>
-    <dgm:cxn modelId="{21775276-2212-44D5-BDD8-312EB62DC5C8}" type="presParOf" srcId="{2F818B27-AE55-4C0C-B41E-85A4373F63A5}" destId="{77125A71-C2EA-4411-A89D-A7B7B3478600}" srcOrd="0" destOrd="0" presId="urn:microsoft.com/office/officeart/2005/8/layout/orgChart1"/>
-    <dgm:cxn modelId="{61AB82BD-C398-44C1-A767-1DD7E2A0B3DF}" type="presParOf" srcId="{2F818B27-AE55-4C0C-B41E-85A4373F63A5}" destId="{41B0467F-AC51-4644-B775-EBAB90FB77C2}" srcOrd="1" destOrd="0" presId="urn:microsoft.com/office/officeart/2005/8/layout/orgChart1"/>
-    <dgm:cxn modelId="{0F874BD7-3B5E-4796-8B83-6BFC86DE5E5C}" type="presParOf" srcId="{B65211B7-5B21-4FEC-A4A9-CFBEE1669A7D}" destId="{F0B6D1C9-01BE-4035-8921-C94B78F74FC5}" srcOrd="1" destOrd="0" presId="urn:microsoft.com/office/officeart/2005/8/layout/orgChart1"/>
-    <dgm:cxn modelId="{EBFE579D-D230-44B2-8DE4-F2BBE10672AB}" type="presParOf" srcId="{F0B6D1C9-01BE-4035-8921-C94B78F74FC5}" destId="{E8A932B1-BE9D-4314-94CF-4A7401A8B622}" srcOrd="0" destOrd="0" presId="urn:microsoft.com/office/officeart/2005/8/layout/orgChart1"/>
-    <dgm:cxn modelId="{2F2DC0C0-5DE1-42F5-A75F-CCDBCF5514CD}" type="presParOf" srcId="{F0B6D1C9-01BE-4035-8921-C94B78F74FC5}" destId="{E77B998F-27E1-4980-A9BD-43E03BCAEEAB}" srcOrd="1" destOrd="0" presId="urn:microsoft.com/office/officeart/2005/8/layout/orgChart1"/>
-    <dgm:cxn modelId="{B4DDD795-187B-4D3E-84F8-AB3DB6ABF78B}" type="presParOf" srcId="{E77B998F-27E1-4980-A9BD-43E03BCAEEAB}" destId="{3EC6F52D-F97D-4093-B1B3-D9E2B03087C9}" srcOrd="0" destOrd="0" presId="urn:microsoft.com/office/officeart/2005/8/layout/orgChart1"/>
-    <dgm:cxn modelId="{BECE6036-E208-4BB1-9325-424BEB768522}" type="presParOf" srcId="{3EC6F52D-F97D-4093-B1B3-D9E2B03087C9}" destId="{E5C45FA8-4C90-49C5-969F-8CB907B7E754}" srcOrd="0" destOrd="0" presId="urn:microsoft.com/office/officeart/2005/8/layout/orgChart1"/>
-    <dgm:cxn modelId="{1F2A42CC-EEA5-4297-A2F7-145B1C86818E}" type="presParOf" srcId="{3EC6F52D-F97D-4093-B1B3-D9E2B03087C9}" destId="{ECEA2A8A-B2FF-426B-9389-807923C9B4DD}" srcOrd="1" destOrd="0" presId="urn:microsoft.com/office/officeart/2005/8/layout/orgChart1"/>
-    <dgm:cxn modelId="{0D316BC5-0D0B-4D34-9C3D-4FB45461851A}" type="presParOf" srcId="{E77B998F-27E1-4980-A9BD-43E03BCAEEAB}" destId="{E1B8D666-94F5-4BB2-AFAA-BD973721682D}" srcOrd="1" destOrd="0" presId="urn:microsoft.com/office/officeart/2005/8/layout/orgChart1"/>
-    <dgm:cxn modelId="{349587FE-CE4B-49A5-91DA-FDC9AB78D7DC}" type="presParOf" srcId="{E77B998F-27E1-4980-A9BD-43E03BCAEEAB}" destId="{9C72CDF3-D993-47AB-9233-8DFB293E20E9}" srcOrd="2" destOrd="0" presId="urn:microsoft.com/office/officeart/2005/8/layout/orgChart1"/>
-    <dgm:cxn modelId="{D4C39FEA-49DE-456B-A6F2-D686DDF7D226}" type="presParOf" srcId="{B65211B7-5B21-4FEC-A4A9-CFBEE1669A7D}" destId="{84CDC641-F58A-4A98-9105-D0D772937D22}" srcOrd="2" destOrd="0" presId="urn:microsoft.com/office/officeart/2005/8/layout/orgChart1"/>
-    <dgm:cxn modelId="{8ADD3E41-7A3B-4CD0-8D1B-815101114E6A}" type="presParOf" srcId="{9EEE5DB5-B5EE-4C90-AACD-B2D9313E4563}" destId="{365334CF-FC92-45FC-8F0B-B2C92FB4DF20}" srcOrd="4" destOrd="0" presId="urn:microsoft.com/office/officeart/2005/8/layout/orgChart1"/>
-    <dgm:cxn modelId="{6A77D5EA-E692-4335-B4C7-A824C1FCB539}" type="presParOf" srcId="{9EEE5DB5-B5EE-4C90-AACD-B2D9313E4563}" destId="{D8C8F7BD-9F74-4A06-8EE5-8BB478CE3CCC}" srcOrd="5" destOrd="0" presId="urn:microsoft.com/office/officeart/2005/8/layout/orgChart1"/>
-    <dgm:cxn modelId="{5510861D-F440-4DBD-96FA-16533E63EAB6}" type="presParOf" srcId="{D8C8F7BD-9F74-4A06-8EE5-8BB478CE3CCC}" destId="{6F328B06-F81C-4A56-8CD1-21346626E0AC}" srcOrd="0" destOrd="0" presId="urn:microsoft.com/office/officeart/2005/8/layout/orgChart1"/>
-    <dgm:cxn modelId="{9E97CB24-9AEC-4335-9018-0ADC83F91D4B}" type="presParOf" srcId="{6F328B06-F81C-4A56-8CD1-21346626E0AC}" destId="{04D20726-B17B-4868-BB70-D3A90B97A071}" srcOrd="0" destOrd="0" presId="urn:microsoft.com/office/officeart/2005/8/layout/orgChart1"/>
-    <dgm:cxn modelId="{259DB02B-D213-4B8A-A085-D48CFF3D9E15}" type="presParOf" srcId="{6F328B06-F81C-4A56-8CD1-21346626E0AC}" destId="{C010D489-3B09-4E3C-9292-86B9A484DE24}" srcOrd="1" destOrd="0" presId="urn:microsoft.com/office/officeart/2005/8/layout/orgChart1"/>
-    <dgm:cxn modelId="{4CB84E37-579A-41DF-8205-AAD5C3472816}" type="presParOf" srcId="{D8C8F7BD-9F74-4A06-8EE5-8BB478CE3CCC}" destId="{18592713-7775-4D4B-AA39-8DD7250F6FDE}" srcOrd="1" destOrd="0" presId="urn:microsoft.com/office/officeart/2005/8/layout/orgChart1"/>
-    <dgm:cxn modelId="{2A1375BF-18F3-4658-975F-132FEDFB2FB7}" type="presParOf" srcId="{D8C8F7BD-9F74-4A06-8EE5-8BB478CE3CCC}" destId="{1764FCC6-3FF1-4A57-A626-C50421CAB591}" srcOrd="2" destOrd="0" presId="urn:microsoft.com/office/officeart/2005/8/layout/orgChart1"/>
-    <dgm:cxn modelId="{F7CE3DEE-F421-43F0-B3D0-5141D4FD6B35}" type="presParOf" srcId="{9EEE5DB5-B5EE-4C90-AACD-B2D9313E4563}" destId="{92E7C29D-6CFD-41D7-8925-72178926D531}" srcOrd="6" destOrd="0" presId="urn:microsoft.com/office/officeart/2005/8/layout/orgChart1"/>
-    <dgm:cxn modelId="{9D7E82EA-BAF4-47DF-B4B2-725ED714512B}" type="presParOf" srcId="{9EEE5DB5-B5EE-4C90-AACD-B2D9313E4563}" destId="{E47D18E8-0021-47A8-BD82-0CA02131DBAF}" srcOrd="7" destOrd="0" presId="urn:microsoft.com/office/officeart/2005/8/layout/orgChart1"/>
-    <dgm:cxn modelId="{F7D18DBE-4974-4DB4-93B1-ED7F09316EAC}" type="presParOf" srcId="{E47D18E8-0021-47A8-BD82-0CA02131DBAF}" destId="{8DF03F34-52B2-412F-8229-70E0550C53B6}" srcOrd="0" destOrd="0" presId="urn:microsoft.com/office/officeart/2005/8/layout/orgChart1"/>
-    <dgm:cxn modelId="{8D9885F6-18B8-46F0-8A2E-26C6B5CFC68E}" type="presParOf" srcId="{8DF03F34-52B2-412F-8229-70E0550C53B6}" destId="{0EE3D37F-37E6-4C33-ABBB-92BA6DA51302}" srcOrd="0" destOrd="0" presId="urn:microsoft.com/office/officeart/2005/8/layout/orgChart1"/>
-    <dgm:cxn modelId="{217EF84A-7669-4B5B-B9CA-A7394961AA54}" type="presParOf" srcId="{8DF03F34-52B2-412F-8229-70E0550C53B6}" destId="{41FD32A4-F87C-475E-AB92-508CDEDD7B50}" srcOrd="1" destOrd="0" presId="urn:microsoft.com/office/officeart/2005/8/layout/orgChart1"/>
-    <dgm:cxn modelId="{C5DB2B7F-45A9-4547-942C-EC4B247C07FC}" type="presParOf" srcId="{E47D18E8-0021-47A8-BD82-0CA02131DBAF}" destId="{FF9F64C2-9DD0-41D6-B60F-3F17492D3E8E}" srcOrd="1" destOrd="0" presId="urn:microsoft.com/office/officeart/2005/8/layout/orgChart1"/>
-    <dgm:cxn modelId="{E8A6BD25-EAC7-47E2-A56E-2F55A9C30D4C}" type="presParOf" srcId="{E47D18E8-0021-47A8-BD82-0CA02131DBAF}" destId="{D2B5017C-0EB0-4FD6-A215-D6A0E3BF18B8}" srcOrd="2" destOrd="0" presId="urn:microsoft.com/office/officeart/2005/8/layout/orgChart1"/>
-    <dgm:cxn modelId="{6DE1821D-428B-41BD-A73D-D8076DA7C62F}" type="presParOf" srcId="{5F7A399E-984A-4D59-83A9-E77FD1664222}" destId="{52750A5B-2DBF-4B5A-8988-8B47FF01EAB1}" srcOrd="2" destOrd="0" presId="urn:microsoft.com/office/officeart/2005/8/layout/orgChart1"/>
+    <dgm:cxn modelId="{72F0C993-7F3F-4406-A9EE-82ADC46DF153}" type="presOf" srcId="{F6352F3C-A76D-494C-9A72-3D25185D2461}" destId="{365334CF-FC92-45FC-8F0B-B2C92FB4DF20}" srcOrd="0" destOrd="0" presId="urn:microsoft.com/office/officeart/2005/8/layout/orgChart1"/>
+    <dgm:cxn modelId="{C3BBDF15-72E3-48C5-81BE-832297EF4206}" type="presOf" srcId="{D5BAFB14-5885-4B97-A164-CA4CE21D03CD}" destId="{C010D489-3B09-4E3C-9292-86B9A484DE24}" srcOrd="1" destOrd="0" presId="urn:microsoft.com/office/officeart/2005/8/layout/orgChart1"/>
+    <dgm:cxn modelId="{CEB9A2A3-62A6-4888-9417-BFA447EA1D25}" type="presOf" srcId="{46EAAE39-0A15-469E-B78E-9C8F6D028EB3}" destId="{7B586201-5CBB-4422-9C4F-9242A2931BE4}" srcOrd="0" destOrd="0" presId="urn:microsoft.com/office/officeart/2005/8/layout/orgChart1"/>
+    <dgm:cxn modelId="{F29AD0A7-C665-4B01-88A5-D5A0B7300244}" type="presOf" srcId="{5863EA67-C9B8-471A-A963-D5D9672A2E26}" destId="{E5C45FA8-4C90-49C5-969F-8CB907B7E754}" srcOrd="0" destOrd="0" presId="urn:microsoft.com/office/officeart/2005/8/layout/orgChart1"/>
+    <dgm:cxn modelId="{7153D67B-C9B3-4A80-8958-C263DB5EB5B1}" type="presParOf" srcId="{AB169A77-9190-453B-882A-AD33B6DDB6C9}" destId="{5F7A399E-984A-4D59-83A9-E77FD1664222}" srcOrd="0" destOrd="0" presId="urn:microsoft.com/office/officeart/2005/8/layout/orgChart1"/>
+    <dgm:cxn modelId="{F88D57BC-1D1A-477B-85CD-44F00FEB07E8}" type="presParOf" srcId="{5F7A399E-984A-4D59-83A9-E77FD1664222}" destId="{DF2ACC59-CA72-4825-BB71-E9F3C7EE3FC2}" srcOrd="0" destOrd="0" presId="urn:microsoft.com/office/officeart/2005/8/layout/orgChart1"/>
+    <dgm:cxn modelId="{6F1055D6-2756-4F67-8D02-ADF0D2152BA1}" type="presParOf" srcId="{DF2ACC59-CA72-4825-BB71-E9F3C7EE3FC2}" destId="{93F5A9C5-B7FB-45EE-B049-C15543DD77E8}" srcOrd="0" destOrd="0" presId="urn:microsoft.com/office/officeart/2005/8/layout/orgChart1"/>
+    <dgm:cxn modelId="{E9E89D4D-7EB4-44E8-9EBA-C4B626870F35}" type="presParOf" srcId="{DF2ACC59-CA72-4825-BB71-E9F3C7EE3FC2}" destId="{629FE721-058E-4623-9E47-CE7EA5F08207}" srcOrd="1" destOrd="0" presId="urn:microsoft.com/office/officeart/2005/8/layout/orgChart1"/>
+    <dgm:cxn modelId="{6491FB88-61B3-487F-AAFD-49BF8DCF114A}" type="presParOf" srcId="{5F7A399E-984A-4D59-83A9-E77FD1664222}" destId="{9EEE5DB5-B5EE-4C90-AACD-B2D9313E4563}" srcOrd="1" destOrd="0" presId="urn:microsoft.com/office/officeart/2005/8/layout/orgChart1"/>
+    <dgm:cxn modelId="{851BEA3A-5315-466D-A16E-A250DC4FDD0E}" type="presParOf" srcId="{9EEE5DB5-B5EE-4C90-AACD-B2D9313E4563}" destId="{E8A581ED-6645-40EE-A4DB-70347771A40B}" srcOrd="0" destOrd="0" presId="urn:microsoft.com/office/officeart/2005/8/layout/orgChart1"/>
+    <dgm:cxn modelId="{C7BC742E-3C66-428E-B725-0CE0A1C7BA1D}" type="presParOf" srcId="{9EEE5DB5-B5EE-4C90-AACD-B2D9313E4563}" destId="{55A27BC8-50B4-45DC-A532-745C07AEE5D7}" srcOrd="1" destOrd="0" presId="urn:microsoft.com/office/officeart/2005/8/layout/orgChart1"/>
+    <dgm:cxn modelId="{5FDF540A-7E30-42D3-9E4B-B009CEF15F88}" type="presParOf" srcId="{55A27BC8-50B4-45DC-A532-745C07AEE5D7}" destId="{C8755AB5-E9AD-4F5A-B7C7-84719432BEBB}" srcOrd="0" destOrd="0" presId="urn:microsoft.com/office/officeart/2005/8/layout/orgChart1"/>
+    <dgm:cxn modelId="{FBBC572A-35F2-440F-8CBC-AEC8F631F2FE}" type="presParOf" srcId="{C8755AB5-E9AD-4F5A-B7C7-84719432BEBB}" destId="{C7144F17-E55F-448D-BA8A-7E74E2E067DE}" srcOrd="0" destOrd="0" presId="urn:microsoft.com/office/officeart/2005/8/layout/orgChart1"/>
+    <dgm:cxn modelId="{CE9B2BB3-8877-449F-8B81-8CFE18C050A9}" type="presParOf" srcId="{C8755AB5-E9AD-4F5A-B7C7-84719432BEBB}" destId="{FAC3CA67-9A95-452E-A512-0C69C41C10FA}" srcOrd="1" destOrd="0" presId="urn:microsoft.com/office/officeart/2005/8/layout/orgChart1"/>
+    <dgm:cxn modelId="{4C47621C-1DE4-41BE-B0A2-7152C9049617}" type="presParOf" srcId="{55A27BC8-50B4-45DC-A532-745C07AEE5D7}" destId="{B7516DE8-383A-4A59-B8B0-DD8D2DA75961}" srcOrd="1" destOrd="0" presId="urn:microsoft.com/office/officeart/2005/8/layout/orgChart1"/>
+    <dgm:cxn modelId="{5B8639EA-0146-449E-8449-56C7ECA2B0FB}" type="presParOf" srcId="{B7516DE8-383A-4A59-B8B0-DD8D2DA75961}" destId="{3456058B-0FB7-4057-8463-68F8EB5E3956}" srcOrd="0" destOrd="0" presId="urn:microsoft.com/office/officeart/2005/8/layout/orgChart1"/>
+    <dgm:cxn modelId="{44194DE1-1F18-418B-A47C-8455182FBC2B}" type="presParOf" srcId="{B7516DE8-383A-4A59-B8B0-DD8D2DA75961}" destId="{86906440-F03A-49CA-B0C5-2EF9097F9E5C}" srcOrd="1" destOrd="0" presId="urn:microsoft.com/office/officeart/2005/8/layout/orgChart1"/>
+    <dgm:cxn modelId="{00C138E4-B43F-48E7-84BE-08B051438509}" type="presParOf" srcId="{86906440-F03A-49CA-B0C5-2EF9097F9E5C}" destId="{2165A999-62B9-49E1-8059-4EE7F34CBC0C}" srcOrd="0" destOrd="0" presId="urn:microsoft.com/office/officeart/2005/8/layout/orgChart1"/>
+    <dgm:cxn modelId="{3F6B041D-8003-487E-9DFF-6B812215948C}" type="presParOf" srcId="{2165A999-62B9-49E1-8059-4EE7F34CBC0C}" destId="{73ABC2F8-BD6F-497D-BB49-E62172DCD12E}" srcOrd="0" destOrd="0" presId="urn:microsoft.com/office/officeart/2005/8/layout/orgChart1"/>
+    <dgm:cxn modelId="{3576C2CE-203F-4E31-B208-52C3E8B2542B}" type="presParOf" srcId="{2165A999-62B9-49E1-8059-4EE7F34CBC0C}" destId="{97B934FD-BA69-4106-BFD0-9D65F82FD90E}" srcOrd="1" destOrd="0" presId="urn:microsoft.com/office/officeart/2005/8/layout/orgChart1"/>
+    <dgm:cxn modelId="{0AC6837C-C780-4CAA-8C50-E8296FAB3889}" type="presParOf" srcId="{86906440-F03A-49CA-B0C5-2EF9097F9E5C}" destId="{89CBEA05-3A3D-4276-9808-A2E48A36B0BD}" srcOrd="1" destOrd="0" presId="urn:microsoft.com/office/officeart/2005/8/layout/orgChart1"/>
+    <dgm:cxn modelId="{B3AE4356-B3C8-480A-BE5C-47C21DCE1907}" type="presParOf" srcId="{86906440-F03A-49CA-B0C5-2EF9097F9E5C}" destId="{BF623EAF-EFE9-4A7F-8637-9DB6AE45A8E7}" srcOrd="2" destOrd="0" presId="urn:microsoft.com/office/officeart/2005/8/layout/orgChart1"/>
+    <dgm:cxn modelId="{FD19105F-0158-4359-A4A1-F3D370A0FCF7}" type="presParOf" srcId="{55A27BC8-50B4-45DC-A532-745C07AEE5D7}" destId="{757186A1-A35C-4903-B064-D13CF15D13D7}" srcOrd="2" destOrd="0" presId="urn:microsoft.com/office/officeart/2005/8/layout/orgChart1"/>
+    <dgm:cxn modelId="{38E3F72A-AE1E-4ED6-8319-4362D2103EBE}" type="presParOf" srcId="{9EEE5DB5-B5EE-4C90-AACD-B2D9313E4563}" destId="{7B586201-5CBB-4422-9C4F-9242A2931BE4}" srcOrd="2" destOrd="0" presId="urn:microsoft.com/office/officeart/2005/8/layout/orgChart1"/>
+    <dgm:cxn modelId="{6ADD6C24-45E4-4F22-9249-356084FA7062}" type="presParOf" srcId="{9EEE5DB5-B5EE-4C90-AACD-B2D9313E4563}" destId="{B65211B7-5B21-4FEC-A4A9-CFBEE1669A7D}" srcOrd="3" destOrd="0" presId="urn:microsoft.com/office/officeart/2005/8/layout/orgChart1"/>
+    <dgm:cxn modelId="{BB85A6C6-7DD4-4C08-B35F-44DCF6C47394}" type="presParOf" srcId="{B65211B7-5B21-4FEC-A4A9-CFBEE1669A7D}" destId="{2F818B27-AE55-4C0C-B41E-85A4373F63A5}" srcOrd="0" destOrd="0" presId="urn:microsoft.com/office/officeart/2005/8/layout/orgChart1"/>
+    <dgm:cxn modelId="{36EE2CF9-9B31-476D-89B4-1BBAC7E6F649}" type="presParOf" srcId="{2F818B27-AE55-4C0C-B41E-85A4373F63A5}" destId="{77125A71-C2EA-4411-A89D-A7B7B3478600}" srcOrd="0" destOrd="0" presId="urn:microsoft.com/office/officeart/2005/8/layout/orgChart1"/>
+    <dgm:cxn modelId="{4AB7F33A-65DE-4CD5-8357-757112DD2B98}" type="presParOf" srcId="{2F818B27-AE55-4C0C-B41E-85A4373F63A5}" destId="{41B0467F-AC51-4644-B775-EBAB90FB77C2}" srcOrd="1" destOrd="0" presId="urn:microsoft.com/office/officeart/2005/8/layout/orgChart1"/>
+    <dgm:cxn modelId="{3EA139C8-999B-460F-A2F5-63E8FE040C1E}" type="presParOf" srcId="{B65211B7-5B21-4FEC-A4A9-CFBEE1669A7D}" destId="{F0B6D1C9-01BE-4035-8921-C94B78F74FC5}" srcOrd="1" destOrd="0" presId="urn:microsoft.com/office/officeart/2005/8/layout/orgChart1"/>
+    <dgm:cxn modelId="{19EC7156-F2A9-4B97-BA73-3FAF7EEEE466}" type="presParOf" srcId="{F0B6D1C9-01BE-4035-8921-C94B78F74FC5}" destId="{E8A932B1-BE9D-4314-94CF-4A7401A8B622}" srcOrd="0" destOrd="0" presId="urn:microsoft.com/office/officeart/2005/8/layout/orgChart1"/>
+    <dgm:cxn modelId="{C851D872-F6A8-4422-9471-EAD6BBE107EF}" type="presParOf" srcId="{F0B6D1C9-01BE-4035-8921-C94B78F74FC5}" destId="{E77B998F-27E1-4980-A9BD-43E03BCAEEAB}" srcOrd="1" destOrd="0" presId="urn:microsoft.com/office/officeart/2005/8/layout/orgChart1"/>
+    <dgm:cxn modelId="{219A7063-6408-4D15-A428-9507F41EC0D2}" type="presParOf" srcId="{E77B998F-27E1-4980-A9BD-43E03BCAEEAB}" destId="{3EC6F52D-F97D-4093-B1B3-D9E2B03087C9}" srcOrd="0" destOrd="0" presId="urn:microsoft.com/office/officeart/2005/8/layout/orgChart1"/>
+    <dgm:cxn modelId="{B5DE9AB3-4421-4EE1-BAD8-6685AE3387FF}" type="presParOf" srcId="{3EC6F52D-F97D-4093-B1B3-D9E2B03087C9}" destId="{E5C45FA8-4C90-49C5-969F-8CB907B7E754}" srcOrd="0" destOrd="0" presId="urn:microsoft.com/office/officeart/2005/8/layout/orgChart1"/>
+    <dgm:cxn modelId="{7A0D09A6-B385-44B7-A224-E4EC87DD8BFF}" type="presParOf" srcId="{3EC6F52D-F97D-4093-B1B3-D9E2B03087C9}" destId="{ECEA2A8A-B2FF-426B-9389-807923C9B4DD}" srcOrd="1" destOrd="0" presId="urn:microsoft.com/office/officeart/2005/8/layout/orgChart1"/>
+    <dgm:cxn modelId="{205D81EC-C146-4274-916C-8A36D469ABBA}" type="presParOf" srcId="{E77B998F-27E1-4980-A9BD-43E03BCAEEAB}" destId="{E1B8D666-94F5-4BB2-AFAA-BD973721682D}" srcOrd="1" destOrd="0" presId="urn:microsoft.com/office/officeart/2005/8/layout/orgChart1"/>
+    <dgm:cxn modelId="{DAB710DD-ADB2-4D84-B358-E433992E7991}" type="presParOf" srcId="{E77B998F-27E1-4980-A9BD-43E03BCAEEAB}" destId="{9C72CDF3-D993-47AB-9233-8DFB293E20E9}" srcOrd="2" destOrd="0" presId="urn:microsoft.com/office/officeart/2005/8/layout/orgChart1"/>
+    <dgm:cxn modelId="{E053C4B3-3C64-4E7B-9CDC-39F4C6EDE181}" type="presParOf" srcId="{B65211B7-5B21-4FEC-A4A9-CFBEE1669A7D}" destId="{84CDC641-F58A-4A98-9105-D0D772937D22}" srcOrd="2" destOrd="0" presId="urn:microsoft.com/office/officeart/2005/8/layout/orgChart1"/>
+    <dgm:cxn modelId="{0FE2A78D-5037-411B-84D6-5B5F84003EAC}" type="presParOf" srcId="{9EEE5DB5-B5EE-4C90-AACD-B2D9313E4563}" destId="{365334CF-FC92-45FC-8F0B-B2C92FB4DF20}" srcOrd="4" destOrd="0" presId="urn:microsoft.com/office/officeart/2005/8/layout/orgChart1"/>
+    <dgm:cxn modelId="{1381BBE5-00F7-4E9D-8FB3-B3A0A15889FC}" type="presParOf" srcId="{9EEE5DB5-B5EE-4C90-AACD-B2D9313E4563}" destId="{D8C8F7BD-9F74-4A06-8EE5-8BB478CE3CCC}" srcOrd="5" destOrd="0" presId="urn:microsoft.com/office/officeart/2005/8/layout/orgChart1"/>
+    <dgm:cxn modelId="{71339638-0D83-49E2-BFAE-E5DF2657800B}" type="presParOf" srcId="{D8C8F7BD-9F74-4A06-8EE5-8BB478CE3CCC}" destId="{6F328B06-F81C-4A56-8CD1-21346626E0AC}" srcOrd="0" destOrd="0" presId="urn:microsoft.com/office/officeart/2005/8/layout/orgChart1"/>
+    <dgm:cxn modelId="{BD20BC27-2F71-4DD9-8E98-E6288847E064}" type="presParOf" srcId="{6F328B06-F81C-4A56-8CD1-21346626E0AC}" destId="{04D20726-B17B-4868-BB70-D3A90B97A071}" srcOrd="0" destOrd="0" presId="urn:microsoft.com/office/officeart/2005/8/layout/orgChart1"/>
+    <dgm:cxn modelId="{BBE4DF1F-EF95-4401-A024-ACD371A2D3CA}" type="presParOf" srcId="{6F328B06-F81C-4A56-8CD1-21346626E0AC}" destId="{C010D489-3B09-4E3C-9292-86B9A484DE24}" srcOrd="1" destOrd="0" presId="urn:microsoft.com/office/officeart/2005/8/layout/orgChart1"/>
+    <dgm:cxn modelId="{3F2023B1-8076-4110-9FCF-91AFE36F2B80}" type="presParOf" srcId="{D8C8F7BD-9F74-4A06-8EE5-8BB478CE3CCC}" destId="{18592713-7775-4D4B-AA39-8DD7250F6FDE}" srcOrd="1" destOrd="0" presId="urn:microsoft.com/office/officeart/2005/8/layout/orgChart1"/>
+    <dgm:cxn modelId="{7CB6B20D-8ECC-4AC8-8D28-96946556052E}" type="presParOf" srcId="{D8C8F7BD-9F74-4A06-8EE5-8BB478CE3CCC}" destId="{1764FCC6-3FF1-4A57-A626-C50421CAB591}" srcOrd="2" destOrd="0" presId="urn:microsoft.com/office/officeart/2005/8/layout/orgChart1"/>
+    <dgm:cxn modelId="{50A1155E-8607-482C-A1D9-DD6CA87CFEF1}" type="presParOf" srcId="{9EEE5DB5-B5EE-4C90-AACD-B2D9313E4563}" destId="{92E7C29D-6CFD-41D7-8925-72178926D531}" srcOrd="6" destOrd="0" presId="urn:microsoft.com/office/officeart/2005/8/layout/orgChart1"/>
+    <dgm:cxn modelId="{2102EDAB-FEB0-4F40-8797-B4E458588396}" type="presParOf" srcId="{9EEE5DB5-B5EE-4C90-AACD-B2D9313E4563}" destId="{E47D18E8-0021-47A8-BD82-0CA02131DBAF}" srcOrd="7" destOrd="0" presId="urn:microsoft.com/office/officeart/2005/8/layout/orgChart1"/>
+    <dgm:cxn modelId="{291C4556-2765-4A97-B00C-383772DE1612}" type="presParOf" srcId="{E47D18E8-0021-47A8-BD82-0CA02131DBAF}" destId="{8DF03F34-52B2-412F-8229-70E0550C53B6}" srcOrd="0" destOrd="0" presId="urn:microsoft.com/office/officeart/2005/8/layout/orgChart1"/>
+    <dgm:cxn modelId="{D6A93F13-0D67-4966-906A-99A315FC660D}" type="presParOf" srcId="{8DF03F34-52B2-412F-8229-70E0550C53B6}" destId="{0EE3D37F-37E6-4C33-ABBB-92BA6DA51302}" srcOrd="0" destOrd="0" presId="urn:microsoft.com/office/officeart/2005/8/layout/orgChart1"/>
+    <dgm:cxn modelId="{7EF1CBA0-F84F-49AE-95ED-A1BC7EA1910B}" type="presParOf" srcId="{8DF03F34-52B2-412F-8229-70E0550C53B6}" destId="{41FD32A4-F87C-475E-AB92-508CDEDD7B50}" srcOrd="1" destOrd="0" presId="urn:microsoft.com/office/officeart/2005/8/layout/orgChart1"/>
+    <dgm:cxn modelId="{3CFA7609-3742-4508-ABA2-C9446F5E531A}" type="presParOf" srcId="{E47D18E8-0021-47A8-BD82-0CA02131DBAF}" destId="{FF9F64C2-9DD0-41D6-B60F-3F17492D3E8E}" srcOrd="1" destOrd="0" presId="urn:microsoft.com/office/officeart/2005/8/layout/orgChart1"/>
+    <dgm:cxn modelId="{07C9C674-A7D6-4130-8711-83419AFF068E}" type="presParOf" srcId="{E47D18E8-0021-47A8-BD82-0CA02131DBAF}" destId="{D2B5017C-0EB0-4FD6-A215-D6A0E3BF18B8}" srcOrd="2" destOrd="0" presId="urn:microsoft.com/office/officeart/2005/8/layout/orgChart1"/>
+    <dgm:cxn modelId="{76B1D3BD-57AF-4860-AB76-5E3C57ACC78F}" type="presParOf" srcId="{5F7A399E-984A-4D59-83A9-E77FD1664222}" destId="{52750A5B-2DBF-4B5A-8988-8B47FF01EAB1}" srcOrd="2" destOrd="0" presId="urn:microsoft.com/office/officeart/2005/8/layout/orgChart1"/>
   </dgm:cxnLst>
   <dgm:bg/>
   <dgm:whole/>

</xml_diff>